<commit_message>
Queries, relatorio, codigo completo
</commit_message>
<xml_diff>
--- a/queries/PERGUNTAS BASE.docx
+++ b/queries/PERGUNTAS BASE.docx
@@ -9,7 +9,7 @@
     </w:p>
     <w:p>
       <w:pPr>
-        <w:pStyle w:val="PargrafodaLista"/>
+        <w:pStyle w:val="ListParagraph"/>
         <w:numPr>
           <w:ilvl w:val="0"/>
           <w:numId w:val="3"/>
@@ -33,7 +33,7 @@
     </w:p>
     <w:p>
       <w:pPr>
-        <w:pStyle w:val="PargrafodaLista"/>
+        <w:pStyle w:val="ListParagraph"/>
         <w:numPr>
           <w:ilvl w:val="0"/>
           <w:numId w:val="3"/>
@@ -57,7 +57,7 @@
     </w:p>
     <w:p>
       <w:pPr>
-        <w:pStyle w:val="PargrafodaLista"/>
+        <w:pStyle w:val="ListParagraph"/>
         <w:numPr>
           <w:ilvl w:val="0"/>
           <w:numId w:val="3"/>
@@ -75,7 +75,7 @@
     </w:p>
     <w:p>
       <w:pPr>
-        <w:pStyle w:val="PargrafodaLista"/>
+        <w:pStyle w:val="ListParagraph"/>
         <w:numPr>
           <w:ilvl w:val="0"/>
           <w:numId w:val="3"/>
@@ -88,12 +88,12 @@
         <w:rPr>
           <w:rFonts w:ascii="Aptos Display" w:hAnsi="Aptos Display"/>
         </w:rPr>
-        <w:t>Qual é o valor total dos contratos celebrados?</w:t>
+        <w:t>Qual é o valor total dos contratos?</w:t>
       </w:r>
     </w:p>
     <w:p>
       <w:pPr>
-        <w:pStyle w:val="PargrafodaLista"/>
+        <w:pStyle w:val="ListParagraph"/>
         <w:numPr>
           <w:ilvl w:val="0"/>
           <w:numId w:val="3"/>
@@ -106,7 +106,43 @@
         <w:rPr>
           <w:rFonts w:ascii="Aptos Display" w:hAnsi="Aptos Display"/>
         </w:rPr>
-        <w:t xml:space="preserve">Quais são os </w:t>
+        <w:t>Qua</w:t>
+      </w:r>
+      <w:r>
+        <w:rPr>
+          <w:rFonts w:ascii="Aptos Display" w:hAnsi="Aptos Display"/>
+        </w:rPr>
+        <w:t>l</w:t>
+      </w:r>
+      <w:r>
+        <w:rPr>
+          <w:rFonts w:ascii="Aptos Display" w:hAnsi="Aptos Display"/>
+        </w:rPr>
+        <w:t xml:space="preserve"> </w:t>
+      </w:r>
+      <w:r>
+        <w:rPr>
+          <w:rFonts w:ascii="Aptos Display" w:hAnsi="Aptos Display"/>
+        </w:rPr>
+        <w:t>é o nif e a designação</w:t>
+      </w:r>
+      <w:r>
+        <w:rPr>
+          <w:rFonts w:ascii="Aptos Display" w:hAnsi="Aptos Display"/>
+        </w:rPr>
+        <w:t xml:space="preserve"> </w:t>
+      </w:r>
+      <w:r>
+        <w:rPr>
+          <w:rFonts w:ascii="Aptos Display" w:hAnsi="Aptos Display"/>
+        </w:rPr>
+        <w:t>d</w:t>
+      </w:r>
+      <w:r>
+        <w:rPr>
+          <w:rFonts w:ascii="Aptos Display" w:hAnsi="Aptos Display"/>
+        </w:rPr>
+        <w:t xml:space="preserve">os </w:t>
       </w:r>
       <w:r>
         <w:rPr>
@@ -118,12 +154,24 @@
         <w:rPr>
           <w:rFonts w:ascii="Aptos Display" w:hAnsi="Aptos Display"/>
         </w:rPr>
-        <w:t xml:space="preserve"> que têm contratos em Portugal e têm prazo de execução inferior a 1 ano?</w:t>
+        <w:t xml:space="preserve"> que têm contratos em Portugal e têm prazo de execução inferior a </w:t>
+      </w:r>
+      <w:r>
+        <w:rPr>
+          <w:rFonts w:ascii="Aptos Display" w:hAnsi="Aptos Display"/>
+        </w:rPr>
+        <w:t>365</w:t>
+      </w:r>
+      <w:r>
+        <w:rPr>
+          <w:rFonts w:ascii="Aptos Display" w:hAnsi="Aptos Display"/>
+        </w:rPr>
+        <w:t>?</w:t>
       </w:r>
     </w:p>
     <w:p>
       <w:pPr>
-        <w:pStyle w:val="PargrafodaLista"/>
+        <w:pStyle w:val="ListParagraph"/>
         <w:numPr>
           <w:ilvl w:val="0"/>
           <w:numId w:val="3"/>
@@ -167,7 +215,7 @@
     </w:p>
     <w:p>
       <w:pPr>
-        <w:pStyle w:val="PargrafodaLista"/>
+        <w:pStyle w:val="ListParagraph"/>
         <w:numPr>
           <w:ilvl w:val="0"/>
           <w:numId w:val="3"/>
@@ -185,7 +233,7 @@
     </w:p>
     <w:p>
       <w:pPr>
-        <w:pStyle w:val="PargrafodaLista"/>
+        <w:pStyle w:val="ListParagraph"/>
         <w:numPr>
           <w:ilvl w:val="0"/>
           <w:numId w:val="3"/>
@@ -203,7 +251,7 @@
     </w:p>
     <w:p>
       <w:pPr>
-        <w:pStyle w:val="PargrafodaLista"/>
+        <w:pStyle w:val="ListParagraph"/>
         <w:numPr>
           <w:ilvl w:val="0"/>
           <w:numId w:val="3"/>
@@ -216,12 +264,54 @@
         <w:rPr>
           <w:rFonts w:ascii="Aptos Display" w:hAnsi="Aptos Display"/>
         </w:rPr>
-        <w:t>Qual o total de contratos realizados em cada distrito que tenha descrição de acordo quadro entre 10/01/2024 e 13/01/2024 da data de publicação?</w:t>
+        <w:t>Qual o total de contratos realizados em cada distrito</w:t>
+      </w:r>
+      <w:r>
+        <w:rPr>
+          <w:rFonts w:ascii="Aptos Display" w:hAnsi="Aptos Display"/>
+        </w:rPr>
+        <w:t xml:space="preserve"> </w:t>
+      </w:r>
+      <w:r>
+        <w:rPr>
+          <w:rFonts w:ascii="Aptos Display" w:hAnsi="Aptos Display"/>
+        </w:rPr>
+        <w:t xml:space="preserve">cadastrado </w:t>
+      </w:r>
+      <w:r>
+        <w:rPr>
+          <w:rFonts w:ascii="Aptos Display" w:hAnsi="Aptos Display"/>
+        </w:rPr>
+        <w:t>que tenha descrição de acordo quadro</w:t>
+      </w:r>
+      <w:r>
+        <w:rPr>
+          <w:rFonts w:ascii="Aptos Display" w:hAnsi="Aptos Display"/>
+        </w:rPr>
+        <w:t xml:space="preserve"> e data de poblicação</w:t>
+      </w:r>
+      <w:r>
+        <w:rPr>
+          <w:rFonts w:ascii="Aptos Display" w:hAnsi="Aptos Display"/>
+        </w:rPr>
+        <w:t xml:space="preserve"> entre 10/01/2024 e 13/01/2024</w:t>
+      </w:r>
+      <w:r>
+        <w:rPr>
+          <w:rFonts w:ascii="Aptos Display" w:hAnsi="Aptos Display"/>
+        </w:rPr>
+        <w:t>, inclusive</w:t>
+      </w:r>
+      <w:r>
+        <w:rPr>
+          <w:rFonts w:ascii="Aptos Display" w:hAnsi="Aptos Display"/>
+        </w:rPr>
+        <w:t>?</w:t>
       </w:r>
     </w:p>
     <w:p>
       <w:pPr>
-        <w:pStyle w:val="PargrafodaLista"/>
+        <w:pStyle w:val="ListParagraph"/>
         <w:numPr>
           <w:ilvl w:val="0"/>
           <w:numId w:val="3"/>
@@ -235,12 +325,42 @@
         <w:rPr>
           <w:rFonts w:ascii="Aptos Display" w:hAnsi="Aptos Display"/>
         </w:rPr>
-        <w:t>Quais municípios não possuem contratos com procedimentos centralizados?</w:t>
+        <w:t>Quais municípios</w:t>
+      </w:r>
+      <w:r>
+        <w:rPr>
+          <w:rFonts w:ascii="Aptos Display" w:hAnsi="Aptos Display"/>
+        </w:rPr>
+        <w:t xml:space="preserve"> cadastrados</w:t>
+      </w:r>
+      <w:r>
+        <w:rPr>
+          <w:rFonts w:ascii="Aptos Display" w:hAnsi="Aptos Display"/>
+        </w:rPr>
+        <w:t xml:space="preserve"> não possuem contratos </w:t>
+      </w:r>
+      <w:r>
+        <w:rPr>
+          <w:rFonts w:ascii="Aptos Display" w:hAnsi="Aptos Display"/>
+        </w:rPr>
+        <w:t>que sejam</w:t>
+      </w:r>
+      <w:r>
+        <w:rPr>
+          <w:rFonts w:ascii="Aptos Display" w:hAnsi="Aptos Display"/>
+        </w:rPr>
+        <w:t xml:space="preserve"> procedimentos centralizados</w:t>
+      </w:r>
+      <w:r>
+        <w:rPr>
+          <w:rFonts w:ascii="Aptos Display" w:hAnsi="Aptos Display"/>
+        </w:rPr>
+        <w:t>? Ordene os municipios por ordem crescente.</w:t>
       </w:r>
     </w:p>
     <w:p>
       <w:pPr>
-        <w:pStyle w:val="PargrafodaLista"/>
+        <w:pStyle w:val="ListParagraph"/>
         <w:numPr>
           <w:ilvl w:val="0"/>
           <w:numId w:val="3"/>
@@ -254,21 +374,67 @@
         <w:rPr>
           <w:rFonts w:ascii="Aptos Display" w:hAnsi="Aptos Display"/>
         </w:rPr>
-        <w:t xml:space="preserve">Quais são os adjudicantes com mais de 5 contratos, e quais são </w:t>
-      </w:r>
-      <w:proofErr w:type="spellStart"/>
+        <w:t>Qual é o nif e a designação d</w:t>
+      </w:r>
+      <w:r>
+        <w:rPr>
+          <w:rFonts w:ascii="Aptos Display" w:hAnsi="Aptos Display"/>
+        </w:rPr>
+        <w:t xml:space="preserve">os adjudicantes com </w:t>
+      </w:r>
+      <w:r>
+        <w:rPr>
+          <w:rFonts w:ascii="Aptos Display" w:hAnsi="Aptos Display"/>
+        </w:rPr>
+        <w:t>pelo moenos 5</w:t>
+      </w:r>
+      <w:r>
+        <w:rPr>
+          <w:rFonts w:ascii="Aptos Display" w:hAnsi="Aptos Display"/>
+        </w:rPr>
+        <w:t xml:space="preserve"> contratos, e quais são </w:t>
+      </w:r>
       <w:r>
         <w:rPr>
           <w:rFonts w:ascii="Aptos Display" w:hAnsi="Aptos Display"/>
         </w:rPr>
         <w:t>objectos</w:t>
       </w:r>
-      <w:proofErr w:type="spellEnd"/>
-      <w:r>
-        <w:rPr>
-          <w:rFonts w:ascii="Aptos Display" w:hAnsi="Aptos Display"/>
-        </w:rPr>
-        <w:t xml:space="preserve"> de contrato associados a cada contrato?</w:t>
+      <w:r>
+        <w:rPr>
+          <w:rFonts w:ascii="Aptos Display" w:hAnsi="Aptos Display"/>
+        </w:rPr>
+        <w:t xml:space="preserve"> contrato associados a cada contrato</w:t>
+      </w:r>
+      <w:r>
+        <w:rPr>
+          <w:rFonts w:ascii="Aptos Display" w:hAnsi="Aptos Display"/>
+        </w:rPr>
+        <w:t xml:space="preserve"> um desses contratos</w:t>
+      </w:r>
+      <w:r>
+        <w:rPr>
+          <w:rFonts w:ascii="Aptos Display" w:hAnsi="Aptos Display"/>
+        </w:rPr>
+        <w:t>?</w:t>
+      </w:r>
+      <w:r>
+        <w:rPr>
+          <w:rFonts w:ascii="Aptos Display" w:hAnsi="Aptos Display"/>
+        </w:rPr>
+        <w:t xml:space="preserve"> Ordene </w:t>
+      </w:r>
+      <w:r>
+        <w:rPr>
+          <w:rFonts w:ascii="Aptos Display" w:hAnsi="Aptos Display"/>
+        </w:rPr>
+        <w:t>a designação</w:t>
+      </w:r>
+      <w:r>
+        <w:rPr>
+          <w:rFonts w:ascii="Aptos Display" w:hAnsi="Aptos Display"/>
+        </w:rPr>
+        <w:t xml:space="preserve"> por ordem crescente.</w:t>
       </w:r>
     </w:p>
     <w:p>
@@ -288,7 +454,7 @@
     </w:p>
     <w:p>
       <w:pPr>
-        <w:pStyle w:val="PargrafodaLista"/>
+        <w:pStyle w:val="ListParagraph"/>
         <w:numPr>
           <w:ilvl w:val="0"/>
           <w:numId w:val="3"/>
@@ -307,7 +473,7 @@
     </w:p>
     <w:p>
       <w:pPr>
-        <w:pStyle w:val="PargrafodaLista"/>
+        <w:pStyle w:val="ListParagraph"/>
         <w:numPr>
           <w:ilvl w:val="0"/>
           <w:numId w:val="3"/>
@@ -326,7 +492,7 @@
     </w:p>
     <w:p>
       <w:pPr>
-        <w:pStyle w:val="PargrafodaLista"/>
+        <w:pStyle w:val="ListParagraph"/>
         <w:numPr>
           <w:ilvl w:val="0"/>
           <w:numId w:val="3"/>
@@ -340,12 +506,30 @@
         <w:rPr>
           <w:rFonts w:ascii="Aptos Display" w:hAnsi="Aptos Display"/>
         </w:rPr>
-        <w:t>Qual o CPV e o ID do contrato com o maior valor em cada país?</w:t>
+        <w:t>Qual o ID</w:t>
+      </w:r>
+      <w:r>
+        <w:rPr>
+          <w:rFonts w:ascii="Aptos Display" w:hAnsi="Aptos Display"/>
+        </w:rPr>
+        <w:t xml:space="preserve"> e o código CPV</w:t>
+      </w:r>
+      <w:r>
+        <w:rPr>
+          <w:rFonts w:ascii="Aptos Display" w:hAnsi="Aptos Display"/>
+        </w:rPr>
+        <w:t xml:space="preserve"> do contrato com o maior valor em cada país?</w:t>
+      </w:r>
+      <w:r>
+        <w:rPr>
+          <w:rFonts w:ascii="Aptos Display" w:hAnsi="Aptos Display"/>
+        </w:rPr>
+        <w:t xml:space="preserve"> Ordene por ordem crescente  de id de contrato, para o caso do contrato ter mais de um CPV. </w:t>
       </w:r>
     </w:p>
     <w:p>
       <w:pPr>
-        <w:pStyle w:val="PargrafodaLista"/>
+        <w:pStyle w:val="ListParagraph"/>
         <w:numPr>
           <w:ilvl w:val="0"/>
           <w:numId w:val="3"/>
@@ -363,7 +547,7 @@
     </w:p>
     <w:p>
       <w:pPr>
-        <w:pStyle w:val="PargrafodaLista"/>
+        <w:pStyle w:val="ListParagraph"/>
         <w:numPr>
           <w:ilvl w:val="0"/>
           <w:numId w:val="3"/>
@@ -377,7 +561,19 @@
         <w:rPr>
           <w:rFonts w:ascii="Aptos Display" w:hAnsi="Aptos Display"/>
         </w:rPr>
-        <w:t>Qual é o valor médio dos contratos para cada tipo de procedimento em cada distrito, e quantos desses contratos possuem valor superior à média calculada por tipo de objeto de contrato</w:t>
+        <w:t>Qual é o valor médio dos contratos para cada tipo de procedimento em cada distrito</w:t>
+      </w:r>
+      <w:r>
+        <w:rPr>
+          <w:rFonts w:ascii="Aptos Display" w:hAnsi="Aptos Display"/>
+        </w:rPr>
+        <w:t>? Q</w:t>
+      </w:r>
+      <w:r>
+        <w:rPr>
+          <w:rFonts w:ascii="Aptos Display" w:hAnsi="Aptos Display"/>
+        </w:rPr>
+        <w:t>uantos desses contratos possuem valor superior à média calculada por tipo de objeto de contrato</w:t>
       </w:r>
       <w:r>
         <w:rPr>
@@ -388,7 +584,7 @@
     </w:p>
     <w:p>
       <w:pPr>
-        <w:pStyle w:val="PargrafodaLista"/>
+        <w:pStyle w:val="ListParagraph"/>
         <w:numPr>
           <w:ilvl w:val="0"/>
           <w:numId w:val="3"/>
@@ -1588,11 +1784,11 @@
     <w:name w:val="Normal"/>
     <w:qFormat/>
   </w:style>
-  <w:style w:type="paragraph" w:styleId="Ttulo1">
+  <w:style w:type="paragraph" w:styleId="Heading1">
     <w:name w:val="heading 1"/>
     <w:basedOn w:val="Normal"/>
     <w:next w:val="Normal"/>
-    <w:link w:val="Ttulo1Char"/>
+    <w:link w:val="Heading1Char"/>
     <w:uiPriority w:val="9"/>
     <w:qFormat/>
     <w:rsid w:val="00975624"/>
@@ -1609,11 +1805,11 @@
       <w:szCs w:val="40"/>
     </w:rPr>
   </w:style>
-  <w:style w:type="paragraph" w:styleId="Ttulo2">
+  <w:style w:type="paragraph" w:styleId="Heading2">
     <w:name w:val="heading 2"/>
     <w:basedOn w:val="Normal"/>
     <w:next w:val="Normal"/>
-    <w:link w:val="Ttulo2Char"/>
+    <w:link w:val="Heading2Char"/>
     <w:uiPriority w:val="9"/>
     <w:semiHidden/>
     <w:unhideWhenUsed/>
@@ -1632,11 +1828,11 @@
       <w:szCs w:val="32"/>
     </w:rPr>
   </w:style>
-  <w:style w:type="paragraph" w:styleId="Ttulo3">
+  <w:style w:type="paragraph" w:styleId="Heading3">
     <w:name w:val="heading 3"/>
     <w:basedOn w:val="Normal"/>
     <w:next w:val="Normal"/>
-    <w:link w:val="Ttulo3Char"/>
+    <w:link w:val="Heading3Char"/>
     <w:uiPriority w:val="9"/>
     <w:semiHidden/>
     <w:unhideWhenUsed/>
@@ -1655,11 +1851,11 @@
       <w:szCs w:val="28"/>
     </w:rPr>
   </w:style>
-  <w:style w:type="paragraph" w:styleId="Ttulo4">
+  <w:style w:type="paragraph" w:styleId="Heading4">
     <w:name w:val="heading 4"/>
     <w:basedOn w:val="Normal"/>
     <w:next w:val="Normal"/>
-    <w:link w:val="Ttulo4Char"/>
+    <w:link w:val="Heading4Char"/>
     <w:uiPriority w:val="9"/>
     <w:semiHidden/>
     <w:unhideWhenUsed/>
@@ -1678,11 +1874,11 @@
       <w:color w:val="0F4761" w:themeColor="accent1" w:themeShade="BF"/>
     </w:rPr>
   </w:style>
-  <w:style w:type="paragraph" w:styleId="Ttulo5">
+  <w:style w:type="paragraph" w:styleId="Heading5">
     <w:name w:val="heading 5"/>
     <w:basedOn w:val="Normal"/>
     <w:next w:val="Normal"/>
-    <w:link w:val="Ttulo5Char"/>
+    <w:link w:val="Heading5Char"/>
     <w:uiPriority w:val="9"/>
     <w:semiHidden/>
     <w:unhideWhenUsed/>
@@ -1699,11 +1895,11 @@
       <w:color w:val="0F4761" w:themeColor="accent1" w:themeShade="BF"/>
     </w:rPr>
   </w:style>
-  <w:style w:type="paragraph" w:styleId="Ttulo6">
+  <w:style w:type="paragraph" w:styleId="Heading6">
     <w:name w:val="heading 6"/>
     <w:basedOn w:val="Normal"/>
     <w:next w:val="Normal"/>
-    <w:link w:val="Ttulo6Char"/>
+    <w:link w:val="Heading6Char"/>
     <w:uiPriority w:val="9"/>
     <w:semiHidden/>
     <w:unhideWhenUsed/>
@@ -1722,11 +1918,11 @@
       <w:color w:val="595959" w:themeColor="text1" w:themeTint="A6"/>
     </w:rPr>
   </w:style>
-  <w:style w:type="paragraph" w:styleId="Ttulo7">
+  <w:style w:type="paragraph" w:styleId="Heading7">
     <w:name w:val="heading 7"/>
     <w:basedOn w:val="Normal"/>
     <w:next w:val="Normal"/>
-    <w:link w:val="Ttulo7Char"/>
+    <w:link w:val="Heading7Char"/>
     <w:uiPriority w:val="9"/>
     <w:semiHidden/>
     <w:unhideWhenUsed/>
@@ -1743,11 +1939,11 @@
       <w:color w:val="595959" w:themeColor="text1" w:themeTint="A6"/>
     </w:rPr>
   </w:style>
-  <w:style w:type="paragraph" w:styleId="Ttulo8">
+  <w:style w:type="paragraph" w:styleId="Heading8">
     <w:name w:val="heading 8"/>
     <w:basedOn w:val="Normal"/>
     <w:next w:val="Normal"/>
-    <w:link w:val="Ttulo8Char"/>
+    <w:link w:val="Heading8Char"/>
     <w:uiPriority w:val="9"/>
     <w:semiHidden/>
     <w:unhideWhenUsed/>
@@ -1766,11 +1962,11 @@
       <w:color w:val="272727" w:themeColor="text1" w:themeTint="D8"/>
     </w:rPr>
   </w:style>
-  <w:style w:type="paragraph" w:styleId="Ttulo9">
+  <w:style w:type="paragraph" w:styleId="Heading9">
     <w:name w:val="heading 9"/>
     <w:basedOn w:val="Normal"/>
     <w:next w:val="Normal"/>
-    <w:link w:val="Ttulo9Char"/>
+    <w:link w:val="Heading9Char"/>
     <w:uiPriority w:val="9"/>
     <w:semiHidden/>
     <w:unhideWhenUsed/>
@@ -1787,13 +1983,12 @@
       <w:color w:val="272727" w:themeColor="text1" w:themeTint="D8"/>
     </w:rPr>
   </w:style>
-  <w:style w:type="character" w:default="1" w:styleId="Fontepargpadro">
+  <w:style w:type="character" w:default="1" w:styleId="DefaultParagraphFont">
     <w:name w:val="Default Paragraph Font"/>
     <w:uiPriority w:val="1"/>
-    <w:semiHidden/>
     <w:unhideWhenUsed/>
   </w:style>
-  <w:style w:type="table" w:default="1" w:styleId="Tabelanormal">
+  <w:style w:type="table" w:default="1" w:styleId="TableNormal">
     <w:name w:val="Normal Table"/>
     <w:uiPriority w:val="99"/>
     <w:semiHidden/>
@@ -1808,16 +2003,16 @@
       </w:tblCellMar>
     </w:tblPr>
   </w:style>
-  <w:style w:type="numbering" w:default="1" w:styleId="Semlista">
+  <w:style w:type="numbering" w:default="1" w:styleId="NoList">
     <w:name w:val="No List"/>
     <w:uiPriority w:val="99"/>
     <w:semiHidden/>
     <w:unhideWhenUsed/>
   </w:style>
-  <w:style w:type="character" w:customStyle="1" w:styleId="Ttulo1Char">
-    <w:name w:val="Título 1 Char"/>
-    <w:basedOn w:val="Fontepargpadro"/>
-    <w:link w:val="Ttulo1"/>
+  <w:style w:type="character" w:customStyle="1" w:styleId="Heading1Char">
+    <w:name w:val="Heading 1 Char"/>
+    <w:basedOn w:val="DefaultParagraphFont"/>
+    <w:link w:val="Heading1"/>
     <w:uiPriority w:val="9"/>
     <w:rsid w:val="00975624"/>
     <w:rPr>
@@ -1827,10 +2022,10 @@
       <w:szCs w:val="40"/>
     </w:rPr>
   </w:style>
-  <w:style w:type="character" w:customStyle="1" w:styleId="Ttulo2Char">
-    <w:name w:val="Título 2 Char"/>
-    <w:basedOn w:val="Fontepargpadro"/>
-    <w:link w:val="Ttulo2"/>
+  <w:style w:type="character" w:customStyle="1" w:styleId="Heading2Char">
+    <w:name w:val="Heading 2 Char"/>
+    <w:basedOn w:val="DefaultParagraphFont"/>
+    <w:link w:val="Heading2"/>
     <w:uiPriority w:val="9"/>
     <w:semiHidden/>
     <w:rsid w:val="00975624"/>
@@ -1841,10 +2036,10 @@
       <w:szCs w:val="32"/>
     </w:rPr>
   </w:style>
-  <w:style w:type="character" w:customStyle="1" w:styleId="Ttulo3Char">
-    <w:name w:val="Título 3 Char"/>
-    <w:basedOn w:val="Fontepargpadro"/>
-    <w:link w:val="Ttulo3"/>
+  <w:style w:type="character" w:customStyle="1" w:styleId="Heading3Char">
+    <w:name w:val="Heading 3 Char"/>
+    <w:basedOn w:val="DefaultParagraphFont"/>
+    <w:link w:val="Heading3"/>
     <w:uiPriority w:val="9"/>
     <w:semiHidden/>
     <w:rsid w:val="00975624"/>
@@ -1855,10 +2050,10 @@
       <w:szCs w:val="28"/>
     </w:rPr>
   </w:style>
-  <w:style w:type="character" w:customStyle="1" w:styleId="Ttulo4Char">
-    <w:name w:val="Título 4 Char"/>
-    <w:basedOn w:val="Fontepargpadro"/>
-    <w:link w:val="Ttulo4"/>
+  <w:style w:type="character" w:customStyle="1" w:styleId="Heading4Char">
+    <w:name w:val="Heading 4 Char"/>
+    <w:basedOn w:val="DefaultParagraphFont"/>
+    <w:link w:val="Heading4"/>
     <w:uiPriority w:val="9"/>
     <w:semiHidden/>
     <w:rsid w:val="00975624"/>
@@ -1869,10 +2064,10 @@
       <w:color w:val="0F4761" w:themeColor="accent1" w:themeShade="BF"/>
     </w:rPr>
   </w:style>
-  <w:style w:type="character" w:customStyle="1" w:styleId="Ttulo5Char">
-    <w:name w:val="Título 5 Char"/>
-    <w:basedOn w:val="Fontepargpadro"/>
-    <w:link w:val="Ttulo5"/>
+  <w:style w:type="character" w:customStyle="1" w:styleId="Heading5Char">
+    <w:name w:val="Heading 5 Char"/>
+    <w:basedOn w:val="DefaultParagraphFont"/>
+    <w:link w:val="Heading5"/>
     <w:uiPriority w:val="9"/>
     <w:semiHidden/>
     <w:rsid w:val="00975624"/>
@@ -1881,10 +2076,10 @@
       <w:color w:val="0F4761" w:themeColor="accent1" w:themeShade="BF"/>
     </w:rPr>
   </w:style>
-  <w:style w:type="character" w:customStyle="1" w:styleId="Ttulo6Char">
-    <w:name w:val="Título 6 Char"/>
-    <w:basedOn w:val="Fontepargpadro"/>
-    <w:link w:val="Ttulo6"/>
+  <w:style w:type="character" w:customStyle="1" w:styleId="Heading6Char">
+    <w:name w:val="Heading 6 Char"/>
+    <w:basedOn w:val="DefaultParagraphFont"/>
+    <w:link w:val="Heading6"/>
     <w:uiPriority w:val="9"/>
     <w:semiHidden/>
     <w:rsid w:val="00975624"/>
@@ -1895,10 +2090,10 @@
       <w:color w:val="595959" w:themeColor="text1" w:themeTint="A6"/>
     </w:rPr>
   </w:style>
-  <w:style w:type="character" w:customStyle="1" w:styleId="Ttulo7Char">
-    <w:name w:val="Título 7 Char"/>
-    <w:basedOn w:val="Fontepargpadro"/>
-    <w:link w:val="Ttulo7"/>
+  <w:style w:type="character" w:customStyle="1" w:styleId="Heading7Char">
+    <w:name w:val="Heading 7 Char"/>
+    <w:basedOn w:val="DefaultParagraphFont"/>
+    <w:link w:val="Heading7"/>
     <w:uiPriority w:val="9"/>
     <w:semiHidden/>
     <w:rsid w:val="00975624"/>
@@ -1907,10 +2102,10 @@
       <w:color w:val="595959" w:themeColor="text1" w:themeTint="A6"/>
     </w:rPr>
   </w:style>
-  <w:style w:type="character" w:customStyle="1" w:styleId="Ttulo8Char">
-    <w:name w:val="Título 8 Char"/>
-    <w:basedOn w:val="Fontepargpadro"/>
-    <w:link w:val="Ttulo8"/>
+  <w:style w:type="character" w:customStyle="1" w:styleId="Heading8Char">
+    <w:name w:val="Heading 8 Char"/>
+    <w:basedOn w:val="DefaultParagraphFont"/>
+    <w:link w:val="Heading8"/>
     <w:uiPriority w:val="9"/>
     <w:semiHidden/>
     <w:rsid w:val="00975624"/>
@@ -1921,10 +2116,10 @@
       <w:color w:val="272727" w:themeColor="text1" w:themeTint="D8"/>
     </w:rPr>
   </w:style>
-  <w:style w:type="character" w:customStyle="1" w:styleId="Ttulo9Char">
-    <w:name w:val="Título 9 Char"/>
-    <w:basedOn w:val="Fontepargpadro"/>
-    <w:link w:val="Ttulo9"/>
+  <w:style w:type="character" w:customStyle="1" w:styleId="Heading9Char">
+    <w:name w:val="Heading 9 Char"/>
+    <w:basedOn w:val="DefaultParagraphFont"/>
+    <w:link w:val="Heading9"/>
     <w:uiPriority w:val="9"/>
     <w:semiHidden/>
     <w:rsid w:val="00975624"/>
@@ -1933,11 +2128,11 @@
       <w:color w:val="272727" w:themeColor="text1" w:themeTint="D8"/>
     </w:rPr>
   </w:style>
-  <w:style w:type="paragraph" w:styleId="Ttulo">
+  <w:style w:type="paragraph" w:styleId="Title">
     <w:name w:val="Title"/>
     <w:basedOn w:val="Normal"/>
     <w:next w:val="Normal"/>
-    <w:link w:val="TtuloChar"/>
+    <w:link w:val="TitleChar"/>
     <w:uiPriority w:val="10"/>
     <w:qFormat/>
     <w:rsid w:val="00975624"/>
@@ -1953,10 +2148,10 @@
       <w:szCs w:val="56"/>
     </w:rPr>
   </w:style>
-  <w:style w:type="character" w:customStyle="1" w:styleId="TtuloChar">
-    <w:name w:val="Título Char"/>
-    <w:basedOn w:val="Fontepargpadro"/>
-    <w:link w:val="Ttulo"/>
+  <w:style w:type="character" w:customStyle="1" w:styleId="TitleChar">
+    <w:name w:val="Title Char"/>
+    <w:basedOn w:val="DefaultParagraphFont"/>
+    <w:link w:val="Title"/>
     <w:uiPriority w:val="10"/>
     <w:rsid w:val="00975624"/>
     <w:rPr>
@@ -1967,11 +2162,11 @@
       <w:szCs w:val="56"/>
     </w:rPr>
   </w:style>
-  <w:style w:type="paragraph" w:styleId="Subttulo">
+  <w:style w:type="paragraph" w:styleId="Subtitle">
     <w:name w:val="Subtitle"/>
     <w:basedOn w:val="Normal"/>
     <w:next w:val="Normal"/>
-    <w:link w:val="SubttuloChar"/>
+    <w:link w:val="SubtitleChar"/>
     <w:uiPriority w:val="11"/>
     <w:qFormat/>
     <w:rsid w:val="00975624"/>
@@ -1988,10 +2183,10 @@
       <w:szCs w:val="28"/>
     </w:rPr>
   </w:style>
-  <w:style w:type="character" w:customStyle="1" w:styleId="SubttuloChar">
-    <w:name w:val="Subtítulo Char"/>
-    <w:basedOn w:val="Fontepargpadro"/>
-    <w:link w:val="Subttulo"/>
+  <w:style w:type="character" w:customStyle="1" w:styleId="SubtitleChar">
+    <w:name w:val="Subtitle Char"/>
+    <w:basedOn w:val="DefaultParagraphFont"/>
+    <w:link w:val="Subtitle"/>
     <w:uiPriority w:val="11"/>
     <w:rsid w:val="00975624"/>
     <w:rPr>
@@ -2002,11 +2197,11 @@
       <w:szCs w:val="28"/>
     </w:rPr>
   </w:style>
-  <w:style w:type="paragraph" w:styleId="Citao">
+  <w:style w:type="paragraph" w:styleId="Quote">
     <w:name w:val="Quote"/>
     <w:basedOn w:val="Normal"/>
     <w:next w:val="Normal"/>
-    <w:link w:val="CitaoChar"/>
+    <w:link w:val="QuoteChar"/>
     <w:uiPriority w:val="29"/>
     <w:qFormat/>
     <w:rsid w:val="00975624"/>
@@ -2020,10 +2215,10 @@
       <w:color w:val="404040" w:themeColor="text1" w:themeTint="BF"/>
     </w:rPr>
   </w:style>
-  <w:style w:type="character" w:customStyle="1" w:styleId="CitaoChar">
-    <w:name w:val="Citação Char"/>
-    <w:basedOn w:val="Fontepargpadro"/>
-    <w:link w:val="Citao"/>
+  <w:style w:type="character" w:customStyle="1" w:styleId="QuoteChar">
+    <w:name w:val="Quote Char"/>
+    <w:basedOn w:val="DefaultParagraphFont"/>
+    <w:link w:val="Quote"/>
     <w:uiPriority w:val="29"/>
     <w:rsid w:val="00975624"/>
     <w:rPr>
@@ -2032,7 +2227,7 @@
       <w:color w:val="404040" w:themeColor="text1" w:themeTint="BF"/>
     </w:rPr>
   </w:style>
-  <w:style w:type="paragraph" w:styleId="PargrafodaLista">
+  <w:style w:type="paragraph" w:styleId="ListParagraph">
     <w:name w:val="List Paragraph"/>
     <w:basedOn w:val="Normal"/>
     <w:uiPriority w:val="34"/>
@@ -2043,9 +2238,9 @@
       <w:contextualSpacing/>
     </w:pPr>
   </w:style>
-  <w:style w:type="character" w:styleId="nfaseIntensa">
+  <w:style w:type="character" w:styleId="IntenseEmphasis">
     <w:name w:val="Intense Emphasis"/>
-    <w:basedOn w:val="Fontepargpadro"/>
+    <w:basedOn w:val="DefaultParagraphFont"/>
     <w:uiPriority w:val="21"/>
     <w:qFormat/>
     <w:rsid w:val="00975624"/>
@@ -2055,11 +2250,11 @@
       <w:color w:val="0F4761" w:themeColor="accent1" w:themeShade="BF"/>
     </w:rPr>
   </w:style>
-  <w:style w:type="paragraph" w:styleId="CitaoIntensa">
+  <w:style w:type="paragraph" w:styleId="IntenseQuote">
     <w:name w:val="Intense Quote"/>
     <w:basedOn w:val="Normal"/>
     <w:next w:val="Normal"/>
-    <w:link w:val="CitaoIntensaChar"/>
+    <w:link w:val="IntenseQuoteChar"/>
     <w:uiPriority w:val="30"/>
     <w:qFormat/>
     <w:rsid w:val="00975624"/>
@@ -2078,10 +2273,10 @@
       <w:color w:val="0F4761" w:themeColor="accent1" w:themeShade="BF"/>
     </w:rPr>
   </w:style>
-  <w:style w:type="character" w:customStyle="1" w:styleId="CitaoIntensaChar">
-    <w:name w:val="Citação Intensa Char"/>
-    <w:basedOn w:val="Fontepargpadro"/>
-    <w:link w:val="CitaoIntensa"/>
+  <w:style w:type="character" w:customStyle="1" w:styleId="IntenseQuoteChar">
+    <w:name w:val="Intense Quote Char"/>
+    <w:basedOn w:val="DefaultParagraphFont"/>
+    <w:link w:val="IntenseQuote"/>
     <w:uiPriority w:val="30"/>
     <w:rsid w:val="00975624"/>
     <w:rPr>
@@ -2090,9 +2285,9 @@
       <w:color w:val="0F4761" w:themeColor="accent1" w:themeShade="BF"/>
     </w:rPr>
   </w:style>
-  <w:style w:type="character" w:styleId="RefernciaIntensa">
+  <w:style w:type="character" w:styleId="IntenseReference">
     <w:name w:val="Intense Reference"/>
-    <w:basedOn w:val="Fontepargpadro"/>
+    <w:basedOn w:val="DefaultParagraphFont"/>
     <w:uiPriority w:val="32"/>
     <w:qFormat/>
     <w:rsid w:val="00975624"/>

</xml_diff>

<commit_message>
mudei a ordem das perguntas dificeis e adicionei queries ate 14
</commit_message>
<xml_diff>
--- a/queries/PERGUNTAS BASE.docx
+++ b/queries/PERGUNTAS BASE.docx
@@ -3,198 +3,218 @@
 <w:document xmlns:wpc="http://schemas.microsoft.com/office/word/2010/wordprocessingCanvas" xmlns:cx="http://schemas.microsoft.com/office/drawing/2014/chartex" xmlns:cx1="http://schemas.microsoft.com/office/drawing/2015/9/8/chartex" xmlns:cx2="http://schemas.microsoft.com/office/drawing/2015/10/21/chartex" xmlns:cx3="http://schemas.microsoft.com/office/drawing/2016/5/9/chartex" xmlns:cx4="http://schemas.microsoft.com/office/drawing/2016/5/10/chartex" xmlns:cx5="http://schemas.microsoft.com/office/drawing/2016/5/11/chartex" xmlns:cx6="http://schemas.microsoft.com/office/drawing/2016/5/12/chartex" xmlns:cx7="http://schemas.microsoft.com/office/drawing/2016/5/13/chartex" xmlns:cx8="http://schemas.microsoft.com/office/drawing/2016/5/14/chartex" xmlns:mc="http://schemas.openxmlformats.org/markup-compatibility/2006" xmlns:aink="http://schemas.microsoft.com/office/drawing/2016/ink" xmlns:am3d="http://schemas.microsoft.com/office/drawing/2017/model3d" xmlns:o="urn:schemas-microsoft-com:office:office" xmlns:oel="http://schemas.microsoft.com/office/2019/extlst" xmlns:r="http://schemas.openxmlformats.org/officeDocument/2006/relationships" xmlns:m="http://schemas.openxmlformats.org/officeDocument/2006/math" xmlns:v="urn:schemas-microsoft-com:vml" xmlns:wp14="http://schemas.microsoft.com/office/word/2010/wordprocessingDrawing" xmlns:wp="http://schemas.openxmlformats.org/drawingml/2006/wordprocessingDrawing" xmlns:w10="urn:schemas-microsoft-com:office:word" xmlns:w="http://schemas.openxmlformats.org/wordprocessingml/2006/main" xmlns:w14="http://schemas.microsoft.com/office/word/2010/wordml" xmlns:w15="http://schemas.microsoft.com/office/word/2012/wordml" xmlns:w16cex="http://schemas.microsoft.com/office/word/2018/wordml/cex" xmlns:w16cid="http://schemas.microsoft.com/office/word/2016/wordml/cid" xmlns:w16="http://schemas.microsoft.com/office/word/2018/wordml" xmlns:w16du="http://schemas.microsoft.com/office/word/2023/wordml/word16du" xmlns:w16sdtdh="http://schemas.microsoft.com/office/word/2020/wordml/sdtdatahash" xmlns:w16se="http://schemas.microsoft.com/office/word/2015/wordml/symex" xmlns:wpg="http://schemas.microsoft.com/office/word/2010/wordprocessingGroup" xmlns:wpi="http://schemas.microsoft.com/office/word/2010/wordprocessingInk" xmlns:wne="http://schemas.microsoft.com/office/word/2006/wordml" xmlns:wps="http://schemas.microsoft.com/office/word/2010/wordprocessingShape" mc:Ignorable="w14 w15 w16se w16cid w16 w16cex w16sdtdh w16du wp14">
   <w:body>
     <w:p>
-      <w:r>
+      <w:pPr>
+        <w:rPr>
+          <w:rFonts w:asciiTheme="majorHAnsi" w:hAnsiTheme="majorHAnsi"/>
+        </w:rPr>
+      </w:pPr>
+      <w:r>
+        <w:rPr>
+          <w:rFonts w:asciiTheme="majorHAnsi" w:hAnsiTheme="majorHAnsi"/>
+        </w:rPr>
         <w:t xml:space="preserve">FACEIS: </w:t>
       </w:r>
     </w:p>
     <w:p>
       <w:pPr>
-        <w:pStyle w:val="ListParagraph"/>
+        <w:pStyle w:val="PargrafodaLista"/>
         <w:numPr>
           <w:ilvl w:val="0"/>
           <w:numId w:val="3"/>
         </w:numPr>
         <w:rPr>
-          <w:rFonts w:ascii="Aptos Display" w:hAnsi="Aptos Display"/>
-        </w:rPr>
-      </w:pPr>
-      <w:r>
-        <w:rPr>
-          <w:rFonts w:ascii="Aptos Display" w:hAnsi="Aptos Display"/>
+          <w:rFonts w:asciiTheme="majorHAnsi" w:hAnsiTheme="majorHAnsi"/>
+        </w:rPr>
+      </w:pPr>
+      <w:r>
+        <w:rPr>
+          <w:rFonts w:asciiTheme="majorHAnsi" w:hAnsiTheme="majorHAnsi"/>
         </w:rPr>
         <w:t xml:space="preserve">Quais são os </w:t>
       </w:r>
       <w:r>
         <w:rPr>
-          <w:rFonts w:ascii="Aptos Display" w:hAnsi="Aptos Display"/>
+          <w:rFonts w:asciiTheme="majorHAnsi" w:hAnsiTheme="majorHAnsi"/>
         </w:rPr>
         <w:t>tipos de contrato em ordem alfabética?</w:t>
       </w:r>
     </w:p>
     <w:p>
       <w:pPr>
-        <w:pStyle w:val="ListParagraph"/>
+        <w:pStyle w:val="PargrafodaLista"/>
         <w:numPr>
           <w:ilvl w:val="0"/>
           <w:numId w:val="3"/>
         </w:numPr>
         <w:rPr>
-          <w:rFonts w:ascii="Aptos Display" w:hAnsi="Aptos Display"/>
-        </w:rPr>
-      </w:pPr>
-      <w:r>
-        <w:rPr>
-          <w:rFonts w:ascii="Aptos Display" w:hAnsi="Aptos Display"/>
+          <w:rFonts w:asciiTheme="majorHAnsi" w:hAnsiTheme="majorHAnsi"/>
+        </w:rPr>
+      </w:pPr>
+      <w:r>
+        <w:rPr>
+          <w:rFonts w:asciiTheme="majorHAnsi" w:hAnsiTheme="majorHAnsi"/>
         </w:rPr>
         <w:t>Qual é o valor total dos contratos para cada país e tipo de contrato</w:t>
       </w:r>
       <w:r>
         <w:rPr>
-          <w:rFonts w:ascii="Aptos Display" w:hAnsi="Aptos Display"/>
+          <w:rFonts w:asciiTheme="majorHAnsi" w:hAnsiTheme="majorHAnsi"/>
         </w:rPr>
         <w:t>?</w:t>
       </w:r>
     </w:p>
     <w:p>
       <w:pPr>
-        <w:pStyle w:val="ListParagraph"/>
+        <w:pStyle w:val="PargrafodaLista"/>
         <w:numPr>
           <w:ilvl w:val="0"/>
           <w:numId w:val="3"/>
         </w:numPr>
         <w:rPr>
-          <w:rFonts w:ascii="Aptos Display" w:hAnsi="Aptos Display"/>
-        </w:rPr>
-      </w:pPr>
-      <w:r>
-        <w:rPr>
-          <w:rFonts w:ascii="Aptos Display" w:hAnsi="Aptos Display"/>
+          <w:rFonts w:asciiTheme="majorHAnsi" w:hAnsiTheme="majorHAnsi"/>
+        </w:rPr>
+      </w:pPr>
+      <w:r>
+        <w:rPr>
+          <w:rFonts w:asciiTheme="majorHAnsi" w:hAnsiTheme="majorHAnsi"/>
         </w:rPr>
         <w:t>Qual é adjudicante com o contrato de valor mais caro?</w:t>
       </w:r>
     </w:p>
     <w:p>
       <w:pPr>
-        <w:pStyle w:val="ListParagraph"/>
+        <w:pStyle w:val="PargrafodaLista"/>
         <w:numPr>
           <w:ilvl w:val="0"/>
           <w:numId w:val="3"/>
         </w:numPr>
         <w:rPr>
-          <w:rFonts w:ascii="Aptos Display" w:hAnsi="Aptos Display"/>
-        </w:rPr>
-      </w:pPr>
-      <w:r>
-        <w:rPr>
-          <w:rFonts w:ascii="Aptos Display" w:hAnsi="Aptos Display"/>
+          <w:rFonts w:asciiTheme="majorHAnsi" w:hAnsiTheme="majorHAnsi"/>
+        </w:rPr>
+      </w:pPr>
+      <w:r>
+        <w:rPr>
+          <w:rFonts w:asciiTheme="majorHAnsi" w:hAnsiTheme="majorHAnsi"/>
         </w:rPr>
         <w:t>Qual é o valor total dos contratos?</w:t>
       </w:r>
     </w:p>
     <w:p>
       <w:pPr>
-        <w:pStyle w:val="ListParagraph"/>
+        <w:pStyle w:val="PargrafodaLista"/>
         <w:numPr>
           <w:ilvl w:val="0"/>
           <w:numId w:val="3"/>
         </w:numPr>
         <w:rPr>
-          <w:rFonts w:ascii="Aptos Display" w:hAnsi="Aptos Display"/>
-        </w:rPr>
-      </w:pPr>
-      <w:r>
-        <w:rPr>
-          <w:rFonts w:ascii="Aptos Display" w:hAnsi="Aptos Display"/>
+          <w:rFonts w:asciiTheme="majorHAnsi" w:hAnsiTheme="majorHAnsi"/>
+        </w:rPr>
+      </w:pPr>
+      <w:r>
+        <w:rPr>
+          <w:rFonts w:asciiTheme="majorHAnsi" w:hAnsiTheme="majorHAnsi"/>
         </w:rPr>
         <w:t>Qua</w:t>
       </w:r>
       <w:r>
         <w:rPr>
-          <w:rFonts w:ascii="Aptos Display" w:hAnsi="Aptos Display"/>
+          <w:rFonts w:asciiTheme="majorHAnsi" w:hAnsiTheme="majorHAnsi"/>
         </w:rPr>
         <w:t>l</w:t>
       </w:r>
       <w:r>
         <w:rPr>
-          <w:rFonts w:ascii="Aptos Display" w:hAnsi="Aptos Display"/>
+          <w:rFonts w:asciiTheme="majorHAnsi" w:hAnsiTheme="majorHAnsi"/>
         </w:rPr>
         <w:t xml:space="preserve"> </w:t>
       </w:r>
       <w:r>
         <w:rPr>
-          <w:rFonts w:ascii="Aptos Display" w:hAnsi="Aptos Display"/>
-        </w:rPr>
-        <w:t>é o nif e a designação</w:t>
-      </w:r>
-      <w:r>
-        <w:rPr>
-          <w:rFonts w:ascii="Aptos Display" w:hAnsi="Aptos Display"/>
+          <w:rFonts w:asciiTheme="majorHAnsi" w:hAnsiTheme="majorHAnsi"/>
+        </w:rPr>
+        <w:t xml:space="preserve">é o </w:t>
+      </w:r>
+      <w:r>
+        <w:rPr>
+          <w:rFonts w:asciiTheme="majorHAnsi" w:hAnsiTheme="majorHAnsi"/>
+        </w:rPr>
+        <w:t>NIF</w:t>
+      </w:r>
+      <w:r>
+        <w:rPr>
+          <w:rFonts w:asciiTheme="majorHAnsi" w:hAnsiTheme="majorHAnsi"/>
+        </w:rPr>
+        <w:t xml:space="preserve"> e a designação</w:t>
+      </w:r>
+      <w:r>
+        <w:rPr>
+          <w:rFonts w:asciiTheme="majorHAnsi" w:hAnsiTheme="majorHAnsi"/>
         </w:rPr>
         <w:t xml:space="preserve"> </w:t>
       </w:r>
       <w:r>
         <w:rPr>
-          <w:rFonts w:ascii="Aptos Display" w:hAnsi="Aptos Display"/>
+          <w:rFonts w:asciiTheme="majorHAnsi" w:hAnsiTheme="majorHAnsi"/>
         </w:rPr>
         <w:t>d</w:t>
       </w:r>
       <w:r>
         <w:rPr>
-          <w:rFonts w:ascii="Aptos Display" w:hAnsi="Aptos Display"/>
+          <w:rFonts w:asciiTheme="majorHAnsi" w:hAnsiTheme="majorHAnsi"/>
         </w:rPr>
         <w:t xml:space="preserve">os </w:t>
       </w:r>
       <w:r>
         <w:rPr>
-          <w:rFonts w:ascii="Aptos Display" w:hAnsi="Aptos Display"/>
+          <w:rFonts w:asciiTheme="majorHAnsi" w:hAnsiTheme="majorHAnsi"/>
         </w:rPr>
         <w:t>adjudicatários</w:t>
       </w:r>
       <w:r>
         <w:rPr>
-          <w:rFonts w:ascii="Aptos Display" w:hAnsi="Aptos Display"/>
+          <w:rFonts w:asciiTheme="majorHAnsi" w:hAnsiTheme="majorHAnsi"/>
         </w:rPr>
         <w:t xml:space="preserve"> que têm contratos em Portugal e têm prazo de execução inferior a </w:t>
       </w:r>
       <w:r>
         <w:rPr>
-          <w:rFonts w:ascii="Aptos Display" w:hAnsi="Aptos Display"/>
+          <w:rFonts w:asciiTheme="majorHAnsi" w:hAnsiTheme="majorHAnsi"/>
         </w:rPr>
         <w:t>365</w:t>
       </w:r>
       <w:r>
         <w:rPr>
-          <w:rFonts w:ascii="Aptos Display" w:hAnsi="Aptos Display"/>
+          <w:rFonts w:asciiTheme="majorHAnsi" w:hAnsiTheme="majorHAnsi"/>
         </w:rPr>
         <w:t>?</w:t>
       </w:r>
     </w:p>
     <w:p>
       <w:pPr>
-        <w:pStyle w:val="ListParagraph"/>
+        <w:pStyle w:val="PargrafodaLista"/>
         <w:numPr>
           <w:ilvl w:val="0"/>
           <w:numId w:val="3"/>
         </w:numPr>
         <w:rPr>
-          <w:rFonts w:ascii="Aptos Display" w:hAnsi="Aptos Display"/>
-        </w:rPr>
-      </w:pPr>
-      <w:r>
-        <w:rPr>
-          <w:rFonts w:ascii="Aptos Display" w:hAnsi="Aptos Display"/>
+          <w:rFonts w:asciiTheme="majorHAnsi" w:hAnsiTheme="majorHAnsi"/>
+        </w:rPr>
+      </w:pPr>
+      <w:r>
+        <w:rPr>
+          <w:rFonts w:asciiTheme="majorHAnsi" w:hAnsiTheme="majorHAnsi"/>
         </w:rPr>
         <w:t xml:space="preserve">Quais são os adjudicatários que começam com a </w:t>
       </w:r>
       <w:r>
         <w:rPr>
-          <w:rFonts w:ascii="Aptos Display" w:hAnsi="Aptos Display"/>
+          <w:rFonts w:asciiTheme="majorHAnsi" w:hAnsiTheme="majorHAnsi"/>
         </w:rPr>
         <w:t>letra ‘</w:t>
       </w:r>
       <w:r>
         <w:rPr>
-          <w:rFonts w:ascii="Aptos Display" w:hAnsi="Aptos Display"/>
+          <w:rFonts w:asciiTheme="majorHAnsi" w:hAnsiTheme="majorHAnsi"/>
         </w:rPr>
         <w:t>M’?</w:t>
       </w:r>
@@ -203,236 +223,276 @@
       <w:pPr>
         <w:ind w:left="360"/>
         <w:rPr>
-          <w:rFonts w:ascii="Aptos Display" w:hAnsi="Aptos Display"/>
-        </w:rPr>
-      </w:pPr>
-      <w:r>
-        <w:rPr>
-          <w:rFonts w:ascii="Aptos Display" w:hAnsi="Aptos Display"/>
+          <w:rFonts w:asciiTheme="majorHAnsi" w:hAnsiTheme="majorHAnsi"/>
+        </w:rPr>
+      </w:pPr>
+      <w:r>
+        <w:rPr>
+          <w:rFonts w:asciiTheme="majorHAnsi" w:hAnsiTheme="majorHAnsi"/>
         </w:rPr>
         <w:t>MÉDIAS:</w:t>
       </w:r>
     </w:p>
     <w:p>
       <w:pPr>
-        <w:pStyle w:val="ListParagraph"/>
+        <w:pStyle w:val="PargrafodaLista"/>
         <w:numPr>
           <w:ilvl w:val="0"/>
           <w:numId w:val="3"/>
         </w:numPr>
         <w:rPr>
-          <w:rFonts w:ascii="Aptos Display" w:hAnsi="Aptos Display"/>
-        </w:rPr>
-      </w:pPr>
-      <w:r>
-        <w:rPr>
-          <w:rFonts w:ascii="Aptos Display" w:hAnsi="Aptos Display"/>
+          <w:rFonts w:asciiTheme="majorHAnsi" w:hAnsiTheme="majorHAnsi"/>
+        </w:rPr>
+      </w:pPr>
+      <w:r>
+        <w:rPr>
+          <w:rFonts w:asciiTheme="majorHAnsi" w:hAnsiTheme="majorHAnsi"/>
         </w:rPr>
         <w:t>Qual é o número de contrato em cada tipo diferente de procedimento?</w:t>
       </w:r>
     </w:p>
     <w:p>
       <w:pPr>
-        <w:pStyle w:val="ListParagraph"/>
+        <w:pStyle w:val="PargrafodaLista"/>
         <w:numPr>
           <w:ilvl w:val="0"/>
           <w:numId w:val="3"/>
         </w:numPr>
         <w:rPr>
-          <w:rFonts w:ascii="Aptos Display" w:hAnsi="Aptos Display"/>
-        </w:rPr>
-      </w:pPr>
-      <w:r>
-        <w:rPr>
-          <w:rFonts w:ascii="Aptos Display" w:hAnsi="Aptos Display"/>
+          <w:rFonts w:asciiTheme="majorHAnsi" w:hAnsiTheme="majorHAnsi"/>
+        </w:rPr>
+      </w:pPr>
+      <w:r>
+        <w:rPr>
+          <w:rFonts w:asciiTheme="majorHAnsi" w:hAnsiTheme="majorHAnsi"/>
         </w:rPr>
         <w:t>Qual o nome do adjudicatário que tem o maior número de contratos realizados?</w:t>
       </w:r>
     </w:p>
     <w:p>
       <w:pPr>
-        <w:pStyle w:val="ListParagraph"/>
+        <w:pStyle w:val="PargrafodaLista"/>
         <w:numPr>
           <w:ilvl w:val="0"/>
           <w:numId w:val="3"/>
         </w:numPr>
         <w:rPr>
-          <w:rFonts w:ascii="Aptos Display" w:hAnsi="Aptos Display"/>
-        </w:rPr>
-      </w:pPr>
-      <w:r>
-        <w:rPr>
-          <w:rFonts w:ascii="Aptos Display" w:hAnsi="Aptos Display"/>
+          <w:rFonts w:asciiTheme="majorHAnsi" w:hAnsiTheme="majorHAnsi"/>
+        </w:rPr>
+      </w:pPr>
+      <w:r>
+        <w:rPr>
+          <w:rFonts w:asciiTheme="majorHAnsi" w:hAnsiTheme="majorHAnsi"/>
         </w:rPr>
         <w:t>Qual o total de contratos realizados em cada distrito</w:t>
       </w:r>
       <w:r>
         <w:rPr>
-          <w:rFonts w:ascii="Aptos Display" w:hAnsi="Aptos Display"/>
+          <w:rFonts w:asciiTheme="majorHAnsi" w:hAnsiTheme="majorHAnsi"/>
         </w:rPr>
         <w:t xml:space="preserve"> </w:t>
       </w:r>
       <w:r>
         <w:rPr>
-          <w:rFonts w:ascii="Aptos Display" w:hAnsi="Aptos Display"/>
+          <w:rFonts w:asciiTheme="majorHAnsi" w:hAnsiTheme="majorHAnsi"/>
         </w:rPr>
         <w:t xml:space="preserve">cadastrado </w:t>
       </w:r>
       <w:r>
         <w:rPr>
-          <w:rFonts w:ascii="Aptos Display" w:hAnsi="Aptos Display"/>
+          <w:rFonts w:asciiTheme="majorHAnsi" w:hAnsiTheme="majorHAnsi"/>
         </w:rPr>
         <w:t>que tenha descrição de acordo quadro</w:t>
       </w:r>
       <w:r>
         <w:rPr>
-          <w:rFonts w:ascii="Aptos Display" w:hAnsi="Aptos Display"/>
-        </w:rPr>
-        <w:t xml:space="preserve"> e data de poblicação</w:t>
-      </w:r>
-      <w:r>
-        <w:rPr>
-          <w:rFonts w:ascii="Aptos Display" w:hAnsi="Aptos Display"/>
+          <w:rFonts w:asciiTheme="majorHAnsi" w:hAnsiTheme="majorHAnsi"/>
+        </w:rPr>
+        <w:t xml:space="preserve"> e data de </w:t>
+      </w:r>
+      <w:r>
+        <w:rPr>
+          <w:rFonts w:asciiTheme="majorHAnsi" w:hAnsiTheme="majorHAnsi"/>
+        </w:rPr>
+        <w:t>publicação</w:t>
+      </w:r>
+      <w:r>
+        <w:rPr>
+          <w:rFonts w:asciiTheme="majorHAnsi" w:hAnsiTheme="majorHAnsi"/>
         </w:rPr>
         <w:t xml:space="preserve"> entre 10/01/2024 e 13/01/2024</w:t>
       </w:r>
       <w:r>
         <w:rPr>
-          <w:rFonts w:ascii="Aptos Display" w:hAnsi="Aptos Display"/>
+          <w:rFonts w:asciiTheme="majorHAnsi" w:hAnsiTheme="majorHAnsi"/>
         </w:rPr>
         <w:t>, inclusive</w:t>
       </w:r>
       <w:r>
         <w:rPr>
-          <w:rFonts w:ascii="Aptos Display" w:hAnsi="Aptos Display"/>
+          <w:rFonts w:asciiTheme="majorHAnsi" w:hAnsiTheme="majorHAnsi"/>
         </w:rPr>
         <w:t>?</w:t>
       </w:r>
     </w:p>
     <w:p>
       <w:pPr>
-        <w:pStyle w:val="ListParagraph"/>
+        <w:pStyle w:val="PargrafodaLista"/>
         <w:numPr>
           <w:ilvl w:val="0"/>
           <w:numId w:val="3"/>
         </w:numPr>
-        <w:jc w:val="both"/>
-        <w:rPr>
-          <w:rFonts w:ascii="Aptos Display" w:hAnsi="Aptos Display"/>
-        </w:rPr>
-      </w:pPr>
-      <w:r>
-        <w:rPr>
-          <w:rFonts w:ascii="Aptos Display" w:hAnsi="Aptos Display"/>
+        <w:rPr>
+          <w:rFonts w:asciiTheme="majorHAnsi" w:hAnsiTheme="majorHAnsi"/>
+        </w:rPr>
+      </w:pPr>
+      <w:r>
+        <w:rPr>
+          <w:rFonts w:asciiTheme="majorHAnsi" w:hAnsiTheme="majorHAnsi"/>
         </w:rPr>
         <w:t>Quais municípios</w:t>
       </w:r>
       <w:r>
         <w:rPr>
-          <w:rFonts w:ascii="Aptos Display" w:hAnsi="Aptos Display"/>
+          <w:rFonts w:asciiTheme="majorHAnsi" w:hAnsiTheme="majorHAnsi"/>
         </w:rPr>
         <w:t xml:space="preserve"> cadastrados</w:t>
       </w:r>
       <w:r>
         <w:rPr>
-          <w:rFonts w:ascii="Aptos Display" w:hAnsi="Aptos Display"/>
+          <w:rFonts w:asciiTheme="majorHAnsi" w:hAnsiTheme="majorHAnsi"/>
         </w:rPr>
         <w:t xml:space="preserve"> não possuem contratos </w:t>
       </w:r>
       <w:r>
         <w:rPr>
-          <w:rFonts w:ascii="Aptos Display" w:hAnsi="Aptos Display"/>
+          <w:rFonts w:asciiTheme="majorHAnsi" w:hAnsiTheme="majorHAnsi"/>
         </w:rPr>
         <w:t>que sejam</w:t>
       </w:r>
       <w:r>
         <w:rPr>
-          <w:rFonts w:ascii="Aptos Display" w:hAnsi="Aptos Display"/>
+          <w:rFonts w:asciiTheme="majorHAnsi" w:hAnsiTheme="majorHAnsi"/>
         </w:rPr>
         <w:t xml:space="preserve"> procedimentos centralizados</w:t>
       </w:r>
       <w:r>
         <w:rPr>
-          <w:rFonts w:ascii="Aptos Display" w:hAnsi="Aptos Display"/>
-        </w:rPr>
-        <w:t>? Ordene os municipios por ordem crescente.</w:t>
+          <w:rFonts w:asciiTheme="majorHAnsi" w:hAnsiTheme="majorHAnsi"/>
+        </w:rPr>
+        <w:t xml:space="preserve">? Ordene os </w:t>
+      </w:r>
+      <w:r>
+        <w:rPr>
+          <w:rFonts w:asciiTheme="majorHAnsi" w:hAnsiTheme="majorHAnsi"/>
+        </w:rPr>
+        <w:t>municípios</w:t>
+      </w:r>
+      <w:r>
+        <w:rPr>
+          <w:rFonts w:asciiTheme="majorHAnsi" w:hAnsiTheme="majorHAnsi"/>
+        </w:rPr>
+        <w:t xml:space="preserve"> por ordem crescente.</w:t>
       </w:r>
     </w:p>
     <w:p>
       <w:pPr>
-        <w:pStyle w:val="ListParagraph"/>
+        <w:pStyle w:val="PargrafodaLista"/>
         <w:numPr>
           <w:ilvl w:val="0"/>
           <w:numId w:val="3"/>
         </w:numPr>
-        <w:jc w:val="both"/>
-        <w:rPr>
-          <w:rFonts w:ascii="Aptos Display" w:hAnsi="Aptos Display"/>
-        </w:rPr>
-      </w:pPr>
-      <w:r>
-        <w:rPr>
-          <w:rFonts w:ascii="Aptos Display" w:hAnsi="Aptos Display"/>
-        </w:rPr>
-        <w:t>Qual é o nif e a designação d</w:t>
-      </w:r>
-      <w:r>
-        <w:rPr>
-          <w:rFonts w:ascii="Aptos Display" w:hAnsi="Aptos Display"/>
+        <w:rPr>
+          <w:rFonts w:asciiTheme="majorHAnsi" w:hAnsiTheme="majorHAnsi"/>
+        </w:rPr>
+      </w:pPr>
+      <w:r>
+        <w:rPr>
+          <w:rFonts w:asciiTheme="majorHAnsi" w:hAnsiTheme="majorHAnsi"/>
+        </w:rPr>
+        <w:t xml:space="preserve">Qual é o </w:t>
+      </w:r>
+      <w:r>
+        <w:rPr>
+          <w:rFonts w:asciiTheme="majorHAnsi" w:hAnsiTheme="majorHAnsi"/>
+        </w:rPr>
+        <w:t>NIF</w:t>
+      </w:r>
+      <w:r>
+        <w:rPr>
+          <w:rFonts w:asciiTheme="majorHAnsi" w:hAnsiTheme="majorHAnsi"/>
+        </w:rPr>
+        <w:t xml:space="preserve"> e a designação d</w:t>
+      </w:r>
+      <w:r>
+        <w:rPr>
+          <w:rFonts w:asciiTheme="majorHAnsi" w:hAnsiTheme="majorHAnsi"/>
         </w:rPr>
         <w:t xml:space="preserve">os adjudicantes com </w:t>
       </w:r>
       <w:r>
         <w:rPr>
-          <w:rFonts w:ascii="Aptos Display" w:hAnsi="Aptos Display"/>
-        </w:rPr>
-        <w:t>pelo moenos 5</w:t>
-      </w:r>
-      <w:r>
-        <w:rPr>
-          <w:rFonts w:ascii="Aptos Display" w:hAnsi="Aptos Display"/>
+          <w:rFonts w:asciiTheme="majorHAnsi" w:hAnsiTheme="majorHAnsi"/>
+        </w:rPr>
+        <w:t xml:space="preserve">pelo </w:t>
+      </w:r>
+      <w:r>
+        <w:rPr>
+          <w:rFonts w:asciiTheme="majorHAnsi" w:hAnsiTheme="majorHAnsi"/>
+        </w:rPr>
+        <w:t>menos</w:t>
+      </w:r>
+      <w:r>
+        <w:rPr>
+          <w:rFonts w:asciiTheme="majorHAnsi" w:hAnsiTheme="majorHAnsi"/>
+        </w:rPr>
+        <w:t xml:space="preserve"> 5</w:t>
+      </w:r>
+      <w:r>
+        <w:rPr>
+          <w:rFonts w:asciiTheme="majorHAnsi" w:hAnsiTheme="majorHAnsi"/>
         </w:rPr>
         <w:t xml:space="preserve"> contratos, e quais são </w:t>
       </w:r>
       <w:r>
         <w:rPr>
-          <w:rFonts w:ascii="Aptos Display" w:hAnsi="Aptos Display"/>
-        </w:rPr>
-        <w:t>objectos</w:t>
-      </w:r>
-      <w:r>
-        <w:rPr>
-          <w:rFonts w:ascii="Aptos Display" w:hAnsi="Aptos Display"/>
+          <w:rFonts w:asciiTheme="majorHAnsi" w:hAnsiTheme="majorHAnsi"/>
+        </w:rPr>
+        <w:t>objetos</w:t>
+      </w:r>
+      <w:r>
+        <w:rPr>
+          <w:rFonts w:asciiTheme="majorHAnsi" w:hAnsiTheme="majorHAnsi"/>
         </w:rPr>
         <w:t xml:space="preserve"> contrato associados a cada contrato</w:t>
       </w:r>
       <w:r>
         <w:rPr>
-          <w:rFonts w:ascii="Aptos Display" w:hAnsi="Aptos Display"/>
+          <w:rFonts w:asciiTheme="majorHAnsi" w:hAnsiTheme="majorHAnsi"/>
         </w:rPr>
         <w:t xml:space="preserve"> um desses contratos</w:t>
       </w:r>
       <w:r>
         <w:rPr>
-          <w:rFonts w:ascii="Aptos Display" w:hAnsi="Aptos Display"/>
+          <w:rFonts w:asciiTheme="majorHAnsi" w:hAnsiTheme="majorHAnsi"/>
         </w:rPr>
         <w:t>?</w:t>
       </w:r>
       <w:r>
         <w:rPr>
-          <w:rFonts w:ascii="Aptos Display" w:hAnsi="Aptos Display"/>
+          <w:rFonts w:asciiTheme="majorHAnsi" w:hAnsiTheme="majorHAnsi"/>
         </w:rPr>
         <w:t xml:space="preserve"> Ordene </w:t>
       </w:r>
       <w:r>
         <w:rPr>
-          <w:rFonts w:ascii="Aptos Display" w:hAnsi="Aptos Display"/>
+          <w:rFonts w:asciiTheme="majorHAnsi" w:hAnsiTheme="majorHAnsi"/>
         </w:rPr>
         <w:t>a designação</w:t>
       </w:r>
       <w:r>
         <w:rPr>
-          <w:rFonts w:ascii="Aptos Display" w:hAnsi="Aptos Display"/>
+          <w:rFonts w:asciiTheme="majorHAnsi" w:hAnsiTheme="majorHAnsi"/>
         </w:rPr>
         <w:t xml:space="preserve"> por ordem crescente.</w:t>
       </w:r>
@@ -440,165 +500,170 @@
     <w:p>
       <w:pPr>
         <w:ind w:left="360"/>
-        <w:jc w:val="both"/>
-        <w:rPr>
-          <w:rFonts w:ascii="Aptos Display" w:hAnsi="Aptos Display"/>
-        </w:rPr>
-      </w:pPr>
-      <w:r>
-        <w:rPr>
-          <w:rFonts w:ascii="Aptos Display" w:hAnsi="Aptos Display"/>
+        <w:rPr>
+          <w:rFonts w:asciiTheme="majorHAnsi" w:hAnsiTheme="majorHAnsi"/>
+        </w:rPr>
+      </w:pPr>
+      <w:r>
+        <w:rPr>
+          <w:rFonts w:asciiTheme="majorHAnsi" w:hAnsiTheme="majorHAnsi"/>
         </w:rPr>
         <w:t>DIFICEIS:</w:t>
       </w:r>
     </w:p>
     <w:p>
       <w:pPr>
-        <w:pStyle w:val="ListParagraph"/>
+        <w:pStyle w:val="PargrafodaLista"/>
         <w:numPr>
           <w:ilvl w:val="0"/>
           <w:numId w:val="3"/>
         </w:numPr>
-        <w:jc w:val="both"/>
-        <w:rPr>
-          <w:rFonts w:ascii="Aptos Display" w:hAnsi="Aptos Display"/>
-        </w:rPr>
-      </w:pPr>
-      <w:r>
-        <w:rPr>
-          <w:rFonts w:ascii="Aptos Display" w:hAnsi="Aptos Display"/>
-        </w:rPr>
-        <w:t>Qual é a fundamentação que mais aparece em cada distrito?</w:t>
+        <w:rPr>
+          <w:rFonts w:asciiTheme="majorHAnsi" w:hAnsiTheme="majorHAnsi"/>
+        </w:rPr>
+      </w:pPr>
+      <w:r>
+        <w:rPr>
+          <w:rFonts w:asciiTheme="majorHAnsi" w:hAnsiTheme="majorHAnsi"/>
+        </w:rPr>
+        <w:t>Qual o ID e o código CPV do contrato com o maior valor em cada país? Ordene por ordem crescente de id de contrato, para o caso de o contrato ter mais de um CPV.</w:t>
       </w:r>
     </w:p>
     <w:p>
       <w:pPr>
-        <w:pStyle w:val="ListParagraph"/>
         <w:numPr>
           <w:ilvl w:val="0"/>
-          <w:numId w:val="3"/>
+          <w:numId w:val="9"/>
         </w:numPr>
-        <w:jc w:val="both"/>
-        <w:rPr>
-          <w:rFonts w:ascii="Aptos Display" w:hAnsi="Aptos Display"/>
-        </w:rPr>
-      </w:pPr>
-      <w:r>
-        <w:rPr>
-          <w:rFonts w:ascii="Aptos Display" w:hAnsi="Aptos Display"/>
-        </w:rPr>
-        <w:t>Quais são os pares distrito-fundamentação tais que no distrito exista pelo menos um município com fundamentação do artigo de número 259?</w:t>
+        <w:rPr>
+          <w:rFonts w:asciiTheme="majorHAnsi" w:hAnsiTheme="majorHAnsi"/>
+        </w:rPr>
+      </w:pPr>
+      <w:r>
+        <w:rPr>
+          <w:rFonts w:asciiTheme="majorHAnsi" w:hAnsiTheme="majorHAnsi"/>
+        </w:rPr>
+        <w:t xml:space="preserve">Quais são os tipos de contrato que tiveram a data de </w:t>
+      </w:r>
+      <w:r>
+        <w:rPr>
+          <w:rFonts w:asciiTheme="majorHAnsi" w:hAnsiTheme="majorHAnsi"/>
+          <w:u w:val="single"/>
+        </w:rPr>
+        <w:t>celebração</w:t>
+      </w:r>
+      <w:r>
+        <w:rPr>
+          <w:rFonts w:asciiTheme="majorHAnsi" w:hAnsiTheme="majorHAnsi"/>
+        </w:rPr>
+        <w:t xml:space="preserve"> no dia 15/01/2024, com a contagem de contratos por município?</w:t>
       </w:r>
     </w:p>
     <w:p>
       <w:pPr>
-        <w:pStyle w:val="ListParagraph"/>
         <w:numPr>
           <w:ilvl w:val="0"/>
-          <w:numId w:val="3"/>
+          <w:numId w:val="9"/>
         </w:numPr>
-        <w:jc w:val="both"/>
-        <w:rPr>
-          <w:rFonts w:ascii="Aptos Display" w:hAnsi="Aptos Display"/>
-        </w:rPr>
-      </w:pPr>
-      <w:r>
-        <w:rPr>
-          <w:rFonts w:ascii="Aptos Display" w:hAnsi="Aptos Display"/>
-        </w:rPr>
-        <w:t>Qual o ID</w:t>
-      </w:r>
-      <w:r>
-        <w:rPr>
-          <w:rFonts w:ascii="Aptos Display" w:hAnsi="Aptos Display"/>
-        </w:rPr>
-        <w:t xml:space="preserve"> e o código CPV</w:t>
-      </w:r>
-      <w:r>
-        <w:rPr>
-          <w:rFonts w:ascii="Aptos Display" w:hAnsi="Aptos Display"/>
-        </w:rPr>
-        <w:t xml:space="preserve"> do contrato com o maior valor em cada país?</w:t>
-      </w:r>
-      <w:r>
-        <w:rPr>
-          <w:rFonts w:ascii="Aptos Display" w:hAnsi="Aptos Display"/>
-        </w:rPr>
-        <w:t xml:space="preserve"> Ordene por ordem crescente  de id de contrato, para o caso do contrato ter mais de um CPV. </w:t>
+        <w:rPr>
+          <w:rFonts w:asciiTheme="majorHAnsi" w:hAnsiTheme="majorHAnsi"/>
+        </w:rPr>
+      </w:pPr>
+      <w:r>
+        <w:rPr>
+          <w:rFonts w:asciiTheme="majorHAnsi" w:hAnsiTheme="majorHAnsi"/>
+        </w:rPr>
+        <w:t xml:space="preserve">Qual é o valor médio dos contratos para cada tipo de procedimento em cada distrito? </w:t>
       </w:r>
     </w:p>
     <w:p>
       <w:pPr>
-        <w:pStyle w:val="ListParagraph"/>
         <w:numPr>
           <w:ilvl w:val="0"/>
-          <w:numId w:val="3"/>
+          <w:numId w:val="9"/>
         </w:numPr>
         <w:rPr>
-          <w:rFonts w:ascii="Aptos Display" w:hAnsi="Aptos Display"/>
-        </w:rPr>
-      </w:pPr>
-      <w:r>
-        <w:rPr>
-          <w:rFonts w:ascii="Aptos Display" w:hAnsi="Aptos Display"/>
-        </w:rPr>
-        <w:t>Quais distritos não possuem contratos cujo valor contratual seja superior a 1.000.000 euros?</w:t>
+          <w:rFonts w:asciiTheme="majorHAnsi" w:hAnsiTheme="majorHAnsi"/>
+        </w:rPr>
+      </w:pPr>
+      <w:r>
+        <w:rPr>
+          <w:rFonts w:asciiTheme="majorHAnsi" w:hAnsiTheme="majorHAnsi"/>
+        </w:rPr>
+        <w:t>Qual é a fundamentação que mais aparece em cada distrito?</w:t>
       </w:r>
     </w:p>
     <w:p>
       <w:pPr>
-        <w:pStyle w:val="ListParagraph"/>
         <w:numPr>
           <w:ilvl w:val="0"/>
-          <w:numId w:val="3"/>
+          <w:numId w:val="9"/>
         </w:numPr>
-        <w:jc w:val="both"/>
-        <w:rPr>
-          <w:rFonts w:ascii="Aptos Display" w:hAnsi="Aptos Display"/>
-        </w:rPr>
-      </w:pPr>
-      <w:r>
-        <w:rPr>
-          <w:rFonts w:ascii="Aptos Display" w:hAnsi="Aptos Display"/>
-        </w:rPr>
-        <w:t>Qual é o valor médio dos contratos para cada tipo de procedimento em cada distrito</w:t>
-      </w:r>
-      <w:r>
-        <w:rPr>
-          <w:rFonts w:ascii="Aptos Display" w:hAnsi="Aptos Display"/>
-        </w:rPr>
-        <w:t>? Q</w:t>
-      </w:r>
-      <w:r>
-        <w:rPr>
-          <w:rFonts w:ascii="Aptos Display" w:hAnsi="Aptos Display"/>
-        </w:rPr>
-        <w:t>uantos desses contratos possuem valor superior à média calculada por tipo de objeto de contrato</w:t>
-      </w:r>
-      <w:r>
-        <w:rPr>
-          <w:rFonts w:ascii="Aptos Display" w:hAnsi="Aptos Display"/>
-        </w:rPr>
-        <w:t>?</w:t>
+        <w:rPr>
+          <w:rFonts w:asciiTheme="majorHAnsi" w:hAnsiTheme="majorHAnsi"/>
+        </w:rPr>
+      </w:pPr>
+      <w:r>
+        <w:rPr>
+          <w:rFonts w:asciiTheme="majorHAnsi" w:hAnsiTheme="majorHAnsi"/>
+        </w:rPr>
+        <w:t>Quais são os pares distrito-</w:t>
+      </w:r>
+      <w:r>
+        <w:rPr>
+          <w:rFonts w:asciiTheme="majorHAnsi" w:hAnsiTheme="majorHAnsi"/>
+          <w:u w:val="single"/>
+        </w:rPr>
+        <w:t>fundamentação</w:t>
+      </w:r>
+      <w:r>
+        <w:rPr>
+          <w:rFonts w:asciiTheme="majorHAnsi" w:hAnsiTheme="majorHAnsi"/>
+        </w:rPr>
+        <w:t xml:space="preserve"> tais que no distrito exista pelo menos um município com fundamentação do artigo de </w:t>
+      </w:r>
+      <w:r>
+        <w:rPr>
+          <w:rFonts w:asciiTheme="majorHAnsi" w:hAnsiTheme="majorHAnsi"/>
+          <w:u w:val="single"/>
+        </w:rPr>
+        <w:t>número</w:t>
+      </w:r>
+      <w:r>
+        <w:rPr>
+          <w:rFonts w:asciiTheme="majorHAnsi" w:hAnsiTheme="majorHAnsi"/>
+        </w:rPr>
+        <w:t xml:space="preserve"> 259?</w:t>
       </w:r>
     </w:p>
     <w:p>
       <w:pPr>
-        <w:pStyle w:val="ListParagraph"/>
         <w:numPr>
           <w:ilvl w:val="0"/>
-          <w:numId w:val="3"/>
+          <w:numId w:val="9"/>
         </w:numPr>
-        <w:jc w:val="both"/>
-        <w:rPr>
-          <w:rFonts w:ascii="Aptos Display" w:hAnsi="Aptos Display"/>
-        </w:rPr>
-      </w:pPr>
-      <w:r>
-        <w:rPr>
-          <w:rFonts w:ascii="Aptos Display" w:hAnsi="Aptos Display"/>
-        </w:rPr>
-        <w:t>Quais são os tipos de contrato que tiveram a data de celebração no dia 15/01/2024, com a contagem de contratos por município?</w:t>
+        <w:rPr>
+          <w:rFonts w:asciiTheme="majorHAnsi" w:hAnsiTheme="majorHAnsi"/>
+        </w:rPr>
+      </w:pPr>
+      <w:r>
+        <w:rPr>
+          <w:rFonts w:asciiTheme="majorHAnsi" w:hAnsiTheme="majorHAnsi"/>
+        </w:rPr>
+        <w:t xml:space="preserve">Quais distritos não possuem contratos cujo valor contratual seja superior a 1.000.000 </w:t>
+      </w:r>
+      <w:r>
+        <w:rPr>
+          <w:rFonts w:asciiTheme="majorHAnsi" w:hAnsiTheme="majorHAnsi"/>
+          <w:u w:val="single"/>
+        </w:rPr>
+        <w:t>euros</w:t>
+      </w:r>
+      <w:r>
+        <w:rPr>
+          <w:rFonts w:asciiTheme="majorHAnsi" w:hAnsiTheme="majorHAnsi"/>
+        </w:rPr>
+        <w:t>?</w:t>
       </w:r>
     </w:p>
     <w:p/>
@@ -1158,6 +1223,95 @@
     </w:lvl>
   </w:abstractNum>
   <w:abstractNum w:abstractNumId="6" w15:restartNumberingAfterBreak="0">
+    <w:nsid w:val="54CF5B80"/>
+    <w:multiLevelType w:val="hybridMultilevel"/>
+    <w:tmpl w:val="138C292A"/>
+    <w:lvl w:ilvl="0" w:tplc="D9369AAA">
+      <w:start w:val="17"/>
+      <w:numFmt w:val="decimal"/>
+      <w:lvlText w:val="%1."/>
+      <w:lvlJc w:val="left"/>
+      <w:pPr>
+        <w:ind w:left="1080" w:hanging="360"/>
+      </w:pPr>
+      <w:rPr>
+        <w:rFonts w:hint="default"/>
+      </w:rPr>
+    </w:lvl>
+    <w:lvl w:ilvl="1" w:tplc="04160019" w:tentative="1">
+      <w:start w:val="1"/>
+      <w:numFmt w:val="lowerLetter"/>
+      <w:lvlText w:val="%2."/>
+      <w:lvlJc w:val="left"/>
+      <w:pPr>
+        <w:ind w:left="1800" w:hanging="360"/>
+      </w:pPr>
+    </w:lvl>
+    <w:lvl w:ilvl="2" w:tplc="0416001B" w:tentative="1">
+      <w:start w:val="1"/>
+      <w:numFmt w:val="lowerRoman"/>
+      <w:lvlText w:val="%3."/>
+      <w:lvlJc w:val="right"/>
+      <w:pPr>
+        <w:ind w:left="2520" w:hanging="180"/>
+      </w:pPr>
+    </w:lvl>
+    <w:lvl w:ilvl="3" w:tplc="0416000F" w:tentative="1">
+      <w:start w:val="1"/>
+      <w:numFmt w:val="decimal"/>
+      <w:lvlText w:val="%4."/>
+      <w:lvlJc w:val="left"/>
+      <w:pPr>
+        <w:ind w:left="3240" w:hanging="360"/>
+      </w:pPr>
+    </w:lvl>
+    <w:lvl w:ilvl="4" w:tplc="04160019" w:tentative="1">
+      <w:start w:val="1"/>
+      <w:numFmt w:val="lowerLetter"/>
+      <w:lvlText w:val="%5."/>
+      <w:lvlJc w:val="left"/>
+      <w:pPr>
+        <w:ind w:left="3960" w:hanging="360"/>
+      </w:pPr>
+    </w:lvl>
+    <w:lvl w:ilvl="5" w:tplc="0416001B" w:tentative="1">
+      <w:start w:val="1"/>
+      <w:numFmt w:val="lowerRoman"/>
+      <w:lvlText w:val="%6."/>
+      <w:lvlJc w:val="right"/>
+      <w:pPr>
+        <w:ind w:left="4680" w:hanging="180"/>
+      </w:pPr>
+    </w:lvl>
+    <w:lvl w:ilvl="6" w:tplc="0416000F" w:tentative="1">
+      <w:start w:val="1"/>
+      <w:numFmt w:val="decimal"/>
+      <w:lvlText w:val="%7."/>
+      <w:lvlJc w:val="left"/>
+      <w:pPr>
+        <w:ind w:left="5400" w:hanging="360"/>
+      </w:pPr>
+    </w:lvl>
+    <w:lvl w:ilvl="7" w:tplc="04160019" w:tentative="1">
+      <w:start w:val="1"/>
+      <w:numFmt w:val="lowerLetter"/>
+      <w:lvlText w:val="%8."/>
+      <w:lvlJc w:val="left"/>
+      <w:pPr>
+        <w:ind w:left="6120" w:hanging="360"/>
+      </w:pPr>
+    </w:lvl>
+    <w:lvl w:ilvl="8" w:tplc="0416001B" w:tentative="1">
+      <w:start w:val="1"/>
+      <w:numFmt w:val="lowerRoman"/>
+      <w:lvlText w:val="%9."/>
+      <w:lvlJc w:val="right"/>
+      <w:pPr>
+        <w:ind w:left="6840" w:hanging="180"/>
+      </w:pPr>
+    </w:lvl>
+  </w:abstractNum>
+  <w:abstractNum w:abstractNumId="7" w15:restartNumberingAfterBreak="0">
     <w:nsid w:val="5A96046F"/>
     <w:multiLevelType w:val="hybridMultilevel"/>
     <w:tmpl w:val="6E1EE7C2"/>
@@ -1243,7 +1397,7 @@
       </w:pPr>
     </w:lvl>
   </w:abstractNum>
-  <w:abstractNum w:abstractNumId="7" w15:restartNumberingAfterBreak="0">
+  <w:abstractNum w:abstractNumId="8" w15:restartNumberingAfterBreak="0">
     <w:nsid w:val="5B767A36"/>
     <w:multiLevelType w:val="hybridMultilevel"/>
     <w:tmpl w:val="9BDCB922"/>
@@ -1369,16 +1523,31 @@
     <w:abstractNumId w:val="0"/>
   </w:num>
   <w:num w:numId="5" w16cid:durableId="1013651372">
-    <w:abstractNumId w:val="7"/>
+    <w:abstractNumId w:val="8"/>
   </w:num>
   <w:num w:numId="6" w16cid:durableId="1713649437">
     <w:abstractNumId w:val="1"/>
   </w:num>
   <w:num w:numId="7" w16cid:durableId="595601862">
-    <w:abstractNumId w:val="6"/>
+    <w:abstractNumId w:val="7"/>
   </w:num>
   <w:num w:numId="8" w16cid:durableId="951671575">
     <w:abstractNumId w:val="3"/>
+  </w:num>
+  <w:num w:numId="9" w16cid:durableId="1240408009">
+    <w:abstractNumId w:val="2"/>
+    <w:lvlOverride w:ilvl="0"/>
+    <w:lvlOverride w:ilvl="1"/>
+    <w:lvlOverride w:ilvl="2"/>
+    <w:lvlOverride w:ilvl="3"/>
+    <w:lvlOverride w:ilvl="4"/>
+    <w:lvlOverride w:ilvl="5"/>
+    <w:lvlOverride w:ilvl="6"/>
+    <w:lvlOverride w:ilvl="7"/>
+    <w:lvlOverride w:ilvl="8"/>
+  </w:num>
+  <w:num w:numId="10" w16cid:durableId="832574367">
+    <w:abstractNumId w:val="6"/>
   </w:num>
 </w:numbering>
 </file>
@@ -1784,11 +1953,11 @@
     <w:name w:val="Normal"/>
     <w:qFormat/>
   </w:style>
-  <w:style w:type="paragraph" w:styleId="Heading1">
+  <w:style w:type="paragraph" w:styleId="Ttulo1">
     <w:name w:val="heading 1"/>
     <w:basedOn w:val="Normal"/>
     <w:next w:val="Normal"/>
-    <w:link w:val="Heading1Char"/>
+    <w:link w:val="Ttulo1Char"/>
     <w:uiPriority w:val="9"/>
     <w:qFormat/>
     <w:rsid w:val="00975624"/>
@@ -1805,11 +1974,11 @@
       <w:szCs w:val="40"/>
     </w:rPr>
   </w:style>
-  <w:style w:type="paragraph" w:styleId="Heading2">
+  <w:style w:type="paragraph" w:styleId="Ttulo2">
     <w:name w:val="heading 2"/>
     <w:basedOn w:val="Normal"/>
     <w:next w:val="Normal"/>
-    <w:link w:val="Heading2Char"/>
+    <w:link w:val="Ttulo2Char"/>
     <w:uiPriority w:val="9"/>
     <w:semiHidden/>
     <w:unhideWhenUsed/>
@@ -1828,11 +1997,11 @@
       <w:szCs w:val="32"/>
     </w:rPr>
   </w:style>
-  <w:style w:type="paragraph" w:styleId="Heading3">
+  <w:style w:type="paragraph" w:styleId="Ttulo3">
     <w:name w:val="heading 3"/>
     <w:basedOn w:val="Normal"/>
     <w:next w:val="Normal"/>
-    <w:link w:val="Heading3Char"/>
+    <w:link w:val="Ttulo3Char"/>
     <w:uiPriority w:val="9"/>
     <w:semiHidden/>
     <w:unhideWhenUsed/>
@@ -1851,11 +2020,11 @@
       <w:szCs w:val="28"/>
     </w:rPr>
   </w:style>
-  <w:style w:type="paragraph" w:styleId="Heading4">
+  <w:style w:type="paragraph" w:styleId="Ttulo4">
     <w:name w:val="heading 4"/>
     <w:basedOn w:val="Normal"/>
     <w:next w:val="Normal"/>
-    <w:link w:val="Heading4Char"/>
+    <w:link w:val="Ttulo4Char"/>
     <w:uiPriority w:val="9"/>
     <w:semiHidden/>
     <w:unhideWhenUsed/>
@@ -1874,11 +2043,11 @@
       <w:color w:val="0F4761" w:themeColor="accent1" w:themeShade="BF"/>
     </w:rPr>
   </w:style>
-  <w:style w:type="paragraph" w:styleId="Heading5">
+  <w:style w:type="paragraph" w:styleId="Ttulo5">
     <w:name w:val="heading 5"/>
     <w:basedOn w:val="Normal"/>
     <w:next w:val="Normal"/>
-    <w:link w:val="Heading5Char"/>
+    <w:link w:val="Ttulo5Char"/>
     <w:uiPriority w:val="9"/>
     <w:semiHidden/>
     <w:unhideWhenUsed/>
@@ -1895,11 +2064,11 @@
       <w:color w:val="0F4761" w:themeColor="accent1" w:themeShade="BF"/>
     </w:rPr>
   </w:style>
-  <w:style w:type="paragraph" w:styleId="Heading6">
+  <w:style w:type="paragraph" w:styleId="Ttulo6">
     <w:name w:val="heading 6"/>
     <w:basedOn w:val="Normal"/>
     <w:next w:val="Normal"/>
-    <w:link w:val="Heading6Char"/>
+    <w:link w:val="Ttulo6Char"/>
     <w:uiPriority w:val="9"/>
     <w:semiHidden/>
     <w:unhideWhenUsed/>
@@ -1918,11 +2087,11 @@
       <w:color w:val="595959" w:themeColor="text1" w:themeTint="A6"/>
     </w:rPr>
   </w:style>
-  <w:style w:type="paragraph" w:styleId="Heading7">
+  <w:style w:type="paragraph" w:styleId="Ttulo7">
     <w:name w:val="heading 7"/>
     <w:basedOn w:val="Normal"/>
     <w:next w:val="Normal"/>
-    <w:link w:val="Heading7Char"/>
+    <w:link w:val="Ttulo7Char"/>
     <w:uiPriority w:val="9"/>
     <w:semiHidden/>
     <w:unhideWhenUsed/>
@@ -1939,11 +2108,11 @@
       <w:color w:val="595959" w:themeColor="text1" w:themeTint="A6"/>
     </w:rPr>
   </w:style>
-  <w:style w:type="paragraph" w:styleId="Heading8">
+  <w:style w:type="paragraph" w:styleId="Ttulo8">
     <w:name w:val="heading 8"/>
     <w:basedOn w:val="Normal"/>
     <w:next w:val="Normal"/>
-    <w:link w:val="Heading8Char"/>
+    <w:link w:val="Ttulo8Char"/>
     <w:uiPriority w:val="9"/>
     <w:semiHidden/>
     <w:unhideWhenUsed/>
@@ -1962,11 +2131,11 @@
       <w:color w:val="272727" w:themeColor="text1" w:themeTint="D8"/>
     </w:rPr>
   </w:style>
-  <w:style w:type="paragraph" w:styleId="Heading9">
+  <w:style w:type="paragraph" w:styleId="Ttulo9">
     <w:name w:val="heading 9"/>
     <w:basedOn w:val="Normal"/>
     <w:next w:val="Normal"/>
-    <w:link w:val="Heading9Char"/>
+    <w:link w:val="Ttulo9Char"/>
     <w:uiPriority w:val="9"/>
     <w:semiHidden/>
     <w:unhideWhenUsed/>
@@ -1983,12 +2152,12 @@
       <w:color w:val="272727" w:themeColor="text1" w:themeTint="D8"/>
     </w:rPr>
   </w:style>
-  <w:style w:type="character" w:default="1" w:styleId="DefaultParagraphFont">
+  <w:style w:type="character" w:default="1" w:styleId="Fontepargpadro">
     <w:name w:val="Default Paragraph Font"/>
     <w:uiPriority w:val="1"/>
     <w:unhideWhenUsed/>
   </w:style>
-  <w:style w:type="table" w:default="1" w:styleId="TableNormal">
+  <w:style w:type="table" w:default="1" w:styleId="Tabelanormal">
     <w:name w:val="Normal Table"/>
     <w:uiPriority w:val="99"/>
     <w:semiHidden/>
@@ -2003,16 +2172,16 @@
       </w:tblCellMar>
     </w:tblPr>
   </w:style>
-  <w:style w:type="numbering" w:default="1" w:styleId="NoList">
+  <w:style w:type="numbering" w:default="1" w:styleId="Semlista">
     <w:name w:val="No List"/>
     <w:uiPriority w:val="99"/>
     <w:semiHidden/>
     <w:unhideWhenUsed/>
   </w:style>
-  <w:style w:type="character" w:customStyle="1" w:styleId="Heading1Char">
-    <w:name w:val="Heading 1 Char"/>
-    <w:basedOn w:val="DefaultParagraphFont"/>
-    <w:link w:val="Heading1"/>
+  <w:style w:type="character" w:customStyle="1" w:styleId="Ttulo1Char">
+    <w:name w:val="Título 1 Char"/>
+    <w:basedOn w:val="Fontepargpadro"/>
+    <w:link w:val="Ttulo1"/>
     <w:uiPriority w:val="9"/>
     <w:rsid w:val="00975624"/>
     <w:rPr>
@@ -2022,10 +2191,10 @@
       <w:szCs w:val="40"/>
     </w:rPr>
   </w:style>
-  <w:style w:type="character" w:customStyle="1" w:styleId="Heading2Char">
-    <w:name w:val="Heading 2 Char"/>
-    <w:basedOn w:val="DefaultParagraphFont"/>
-    <w:link w:val="Heading2"/>
+  <w:style w:type="character" w:customStyle="1" w:styleId="Ttulo2Char">
+    <w:name w:val="Título 2 Char"/>
+    <w:basedOn w:val="Fontepargpadro"/>
+    <w:link w:val="Ttulo2"/>
     <w:uiPriority w:val="9"/>
     <w:semiHidden/>
     <w:rsid w:val="00975624"/>
@@ -2036,10 +2205,10 @@
       <w:szCs w:val="32"/>
     </w:rPr>
   </w:style>
-  <w:style w:type="character" w:customStyle="1" w:styleId="Heading3Char">
-    <w:name w:val="Heading 3 Char"/>
-    <w:basedOn w:val="DefaultParagraphFont"/>
-    <w:link w:val="Heading3"/>
+  <w:style w:type="character" w:customStyle="1" w:styleId="Ttulo3Char">
+    <w:name w:val="Título 3 Char"/>
+    <w:basedOn w:val="Fontepargpadro"/>
+    <w:link w:val="Ttulo3"/>
     <w:uiPriority w:val="9"/>
     <w:semiHidden/>
     <w:rsid w:val="00975624"/>
@@ -2050,10 +2219,10 @@
       <w:szCs w:val="28"/>
     </w:rPr>
   </w:style>
-  <w:style w:type="character" w:customStyle="1" w:styleId="Heading4Char">
-    <w:name w:val="Heading 4 Char"/>
-    <w:basedOn w:val="DefaultParagraphFont"/>
-    <w:link w:val="Heading4"/>
+  <w:style w:type="character" w:customStyle="1" w:styleId="Ttulo4Char">
+    <w:name w:val="Título 4 Char"/>
+    <w:basedOn w:val="Fontepargpadro"/>
+    <w:link w:val="Ttulo4"/>
     <w:uiPriority w:val="9"/>
     <w:semiHidden/>
     <w:rsid w:val="00975624"/>
@@ -2064,10 +2233,10 @@
       <w:color w:val="0F4761" w:themeColor="accent1" w:themeShade="BF"/>
     </w:rPr>
   </w:style>
-  <w:style w:type="character" w:customStyle="1" w:styleId="Heading5Char">
-    <w:name w:val="Heading 5 Char"/>
-    <w:basedOn w:val="DefaultParagraphFont"/>
-    <w:link w:val="Heading5"/>
+  <w:style w:type="character" w:customStyle="1" w:styleId="Ttulo5Char">
+    <w:name w:val="Título 5 Char"/>
+    <w:basedOn w:val="Fontepargpadro"/>
+    <w:link w:val="Ttulo5"/>
     <w:uiPriority w:val="9"/>
     <w:semiHidden/>
     <w:rsid w:val="00975624"/>
@@ -2076,10 +2245,10 @@
       <w:color w:val="0F4761" w:themeColor="accent1" w:themeShade="BF"/>
     </w:rPr>
   </w:style>
-  <w:style w:type="character" w:customStyle="1" w:styleId="Heading6Char">
-    <w:name w:val="Heading 6 Char"/>
-    <w:basedOn w:val="DefaultParagraphFont"/>
-    <w:link w:val="Heading6"/>
+  <w:style w:type="character" w:customStyle="1" w:styleId="Ttulo6Char">
+    <w:name w:val="Título 6 Char"/>
+    <w:basedOn w:val="Fontepargpadro"/>
+    <w:link w:val="Ttulo6"/>
     <w:uiPriority w:val="9"/>
     <w:semiHidden/>
     <w:rsid w:val="00975624"/>
@@ -2090,10 +2259,10 @@
       <w:color w:val="595959" w:themeColor="text1" w:themeTint="A6"/>
     </w:rPr>
   </w:style>
-  <w:style w:type="character" w:customStyle="1" w:styleId="Heading7Char">
-    <w:name w:val="Heading 7 Char"/>
-    <w:basedOn w:val="DefaultParagraphFont"/>
-    <w:link w:val="Heading7"/>
+  <w:style w:type="character" w:customStyle="1" w:styleId="Ttulo7Char">
+    <w:name w:val="Título 7 Char"/>
+    <w:basedOn w:val="Fontepargpadro"/>
+    <w:link w:val="Ttulo7"/>
     <w:uiPriority w:val="9"/>
     <w:semiHidden/>
     <w:rsid w:val="00975624"/>
@@ -2102,10 +2271,10 @@
       <w:color w:val="595959" w:themeColor="text1" w:themeTint="A6"/>
     </w:rPr>
   </w:style>
-  <w:style w:type="character" w:customStyle="1" w:styleId="Heading8Char">
-    <w:name w:val="Heading 8 Char"/>
-    <w:basedOn w:val="DefaultParagraphFont"/>
-    <w:link w:val="Heading8"/>
+  <w:style w:type="character" w:customStyle="1" w:styleId="Ttulo8Char">
+    <w:name w:val="Título 8 Char"/>
+    <w:basedOn w:val="Fontepargpadro"/>
+    <w:link w:val="Ttulo8"/>
     <w:uiPriority w:val="9"/>
     <w:semiHidden/>
     <w:rsid w:val="00975624"/>
@@ -2116,10 +2285,10 @@
       <w:color w:val="272727" w:themeColor="text1" w:themeTint="D8"/>
     </w:rPr>
   </w:style>
-  <w:style w:type="character" w:customStyle="1" w:styleId="Heading9Char">
-    <w:name w:val="Heading 9 Char"/>
-    <w:basedOn w:val="DefaultParagraphFont"/>
-    <w:link w:val="Heading9"/>
+  <w:style w:type="character" w:customStyle="1" w:styleId="Ttulo9Char">
+    <w:name w:val="Título 9 Char"/>
+    <w:basedOn w:val="Fontepargpadro"/>
+    <w:link w:val="Ttulo9"/>
     <w:uiPriority w:val="9"/>
     <w:semiHidden/>
     <w:rsid w:val="00975624"/>
@@ -2128,11 +2297,11 @@
       <w:color w:val="272727" w:themeColor="text1" w:themeTint="D8"/>
     </w:rPr>
   </w:style>
-  <w:style w:type="paragraph" w:styleId="Title">
+  <w:style w:type="paragraph" w:styleId="Ttulo">
     <w:name w:val="Title"/>
     <w:basedOn w:val="Normal"/>
     <w:next w:val="Normal"/>
-    <w:link w:val="TitleChar"/>
+    <w:link w:val="TtuloChar"/>
     <w:uiPriority w:val="10"/>
     <w:qFormat/>
     <w:rsid w:val="00975624"/>
@@ -2148,10 +2317,10 @@
       <w:szCs w:val="56"/>
     </w:rPr>
   </w:style>
-  <w:style w:type="character" w:customStyle="1" w:styleId="TitleChar">
-    <w:name w:val="Title Char"/>
-    <w:basedOn w:val="DefaultParagraphFont"/>
-    <w:link w:val="Title"/>
+  <w:style w:type="character" w:customStyle="1" w:styleId="TtuloChar">
+    <w:name w:val="Título Char"/>
+    <w:basedOn w:val="Fontepargpadro"/>
+    <w:link w:val="Ttulo"/>
     <w:uiPriority w:val="10"/>
     <w:rsid w:val="00975624"/>
     <w:rPr>
@@ -2162,11 +2331,11 @@
       <w:szCs w:val="56"/>
     </w:rPr>
   </w:style>
-  <w:style w:type="paragraph" w:styleId="Subtitle">
+  <w:style w:type="paragraph" w:styleId="Subttulo">
     <w:name w:val="Subtitle"/>
     <w:basedOn w:val="Normal"/>
     <w:next w:val="Normal"/>
-    <w:link w:val="SubtitleChar"/>
+    <w:link w:val="SubttuloChar"/>
     <w:uiPriority w:val="11"/>
     <w:qFormat/>
     <w:rsid w:val="00975624"/>
@@ -2183,10 +2352,10 @@
       <w:szCs w:val="28"/>
     </w:rPr>
   </w:style>
-  <w:style w:type="character" w:customStyle="1" w:styleId="SubtitleChar">
-    <w:name w:val="Subtitle Char"/>
-    <w:basedOn w:val="DefaultParagraphFont"/>
-    <w:link w:val="Subtitle"/>
+  <w:style w:type="character" w:customStyle="1" w:styleId="SubttuloChar">
+    <w:name w:val="Subtítulo Char"/>
+    <w:basedOn w:val="Fontepargpadro"/>
+    <w:link w:val="Subttulo"/>
     <w:uiPriority w:val="11"/>
     <w:rsid w:val="00975624"/>
     <w:rPr>
@@ -2197,11 +2366,11 @@
       <w:szCs w:val="28"/>
     </w:rPr>
   </w:style>
-  <w:style w:type="paragraph" w:styleId="Quote">
+  <w:style w:type="paragraph" w:styleId="Citao">
     <w:name w:val="Quote"/>
     <w:basedOn w:val="Normal"/>
     <w:next w:val="Normal"/>
-    <w:link w:val="QuoteChar"/>
+    <w:link w:val="CitaoChar"/>
     <w:uiPriority w:val="29"/>
     <w:qFormat/>
     <w:rsid w:val="00975624"/>
@@ -2215,10 +2384,10 @@
       <w:color w:val="404040" w:themeColor="text1" w:themeTint="BF"/>
     </w:rPr>
   </w:style>
-  <w:style w:type="character" w:customStyle="1" w:styleId="QuoteChar">
-    <w:name w:val="Quote Char"/>
-    <w:basedOn w:val="DefaultParagraphFont"/>
-    <w:link w:val="Quote"/>
+  <w:style w:type="character" w:customStyle="1" w:styleId="CitaoChar">
+    <w:name w:val="Citação Char"/>
+    <w:basedOn w:val="Fontepargpadro"/>
+    <w:link w:val="Citao"/>
     <w:uiPriority w:val="29"/>
     <w:rsid w:val="00975624"/>
     <w:rPr>
@@ -2227,7 +2396,7 @@
       <w:color w:val="404040" w:themeColor="text1" w:themeTint="BF"/>
     </w:rPr>
   </w:style>
-  <w:style w:type="paragraph" w:styleId="ListParagraph">
+  <w:style w:type="paragraph" w:styleId="PargrafodaLista">
     <w:name w:val="List Paragraph"/>
     <w:basedOn w:val="Normal"/>
     <w:uiPriority w:val="34"/>
@@ -2238,9 +2407,9 @@
       <w:contextualSpacing/>
     </w:pPr>
   </w:style>
-  <w:style w:type="character" w:styleId="IntenseEmphasis">
+  <w:style w:type="character" w:styleId="nfaseIntensa">
     <w:name w:val="Intense Emphasis"/>
-    <w:basedOn w:val="DefaultParagraphFont"/>
+    <w:basedOn w:val="Fontepargpadro"/>
     <w:uiPriority w:val="21"/>
     <w:qFormat/>
     <w:rsid w:val="00975624"/>
@@ -2250,11 +2419,11 @@
       <w:color w:val="0F4761" w:themeColor="accent1" w:themeShade="BF"/>
     </w:rPr>
   </w:style>
-  <w:style w:type="paragraph" w:styleId="IntenseQuote">
+  <w:style w:type="paragraph" w:styleId="CitaoIntensa">
     <w:name w:val="Intense Quote"/>
     <w:basedOn w:val="Normal"/>
     <w:next w:val="Normal"/>
-    <w:link w:val="IntenseQuoteChar"/>
+    <w:link w:val="CitaoIntensaChar"/>
     <w:uiPriority w:val="30"/>
     <w:qFormat/>
     <w:rsid w:val="00975624"/>
@@ -2273,10 +2442,10 @@
       <w:color w:val="0F4761" w:themeColor="accent1" w:themeShade="BF"/>
     </w:rPr>
   </w:style>
-  <w:style w:type="character" w:customStyle="1" w:styleId="IntenseQuoteChar">
-    <w:name w:val="Intense Quote Char"/>
-    <w:basedOn w:val="DefaultParagraphFont"/>
-    <w:link w:val="IntenseQuote"/>
+  <w:style w:type="character" w:customStyle="1" w:styleId="CitaoIntensaChar">
+    <w:name w:val="Citação Intensa Char"/>
+    <w:basedOn w:val="Fontepargpadro"/>
+    <w:link w:val="CitaoIntensa"/>
     <w:uiPriority w:val="30"/>
     <w:rsid w:val="00975624"/>
     <w:rPr>
@@ -2285,9 +2454,9 @@
       <w:color w:val="0F4761" w:themeColor="accent1" w:themeShade="BF"/>
     </w:rPr>
   </w:style>
-  <w:style w:type="character" w:styleId="IntenseReference">
+  <w:style w:type="character" w:styleId="RefernciaIntensa">
     <w:name w:val="Intense Reference"/>
-    <w:basedOn w:val="DefaultParagraphFont"/>
+    <w:basedOn w:val="Fontepargpadro"/>
     <w:uiPriority w:val="32"/>
     <w:qFormat/>
     <w:rsid w:val="00975624"/>

</xml_diff>

<commit_message>
Completei todas as queries, fiz modificacoes nas questoes 16 e 17 e completei minha parte no relatorio
</commit_message>
<xml_diff>
--- a/queries/PERGUNTAS BASE.docx
+++ b/queries/PERGUNTAS BASE.docx
@@ -586,11 +586,30 @@
           <w:rFonts w:asciiTheme="majorHAnsi" w:hAnsiTheme="majorHAnsi"/>
         </w:rPr>
       </w:pPr>
-      <w:r>
-        <w:rPr>
-          <w:rFonts w:asciiTheme="majorHAnsi" w:hAnsiTheme="majorHAnsi"/>
-        </w:rPr>
-        <w:t>Qual é a fundamentação que mais aparece em cada distrito?</w:t>
+      <w:bookmarkStart w:id="0" w:name="_Hlk184647497"/>
+      <w:r>
+        <w:rPr>
+          <w:rFonts w:asciiTheme="majorHAnsi" w:hAnsiTheme="majorHAnsi"/>
+        </w:rPr>
+        <w:t xml:space="preserve">Qual é </w:t>
+      </w:r>
+      <w:r>
+        <w:rPr>
+          <w:rFonts w:asciiTheme="majorHAnsi" w:hAnsiTheme="majorHAnsi"/>
+        </w:rPr>
+        <w:t xml:space="preserve">fundamentação </w:t>
+      </w:r>
+      <w:r>
+        <w:rPr>
+          <w:rFonts w:asciiTheme="majorHAnsi" w:hAnsiTheme="majorHAnsi"/>
+        </w:rPr>
+        <w:t>que</w:t>
+      </w:r>
+      <w:r>
+        <w:rPr>
+          <w:rFonts w:asciiTheme="majorHAnsi" w:hAnsiTheme="majorHAnsi"/>
+        </w:rPr>
+        <w:t xml:space="preserve"> mais aparece em cada distrito?</w:t>
       </w:r>
     </w:p>
     <w:p>
@@ -603,37 +622,93 @@
           <w:rFonts w:asciiTheme="majorHAnsi" w:hAnsiTheme="majorHAnsi"/>
         </w:rPr>
       </w:pPr>
+      <w:bookmarkStart w:id="1" w:name="_Hlk184652044"/>
+      <w:bookmarkEnd w:id="0"/>
       <w:r>
         <w:rPr>
           <w:rFonts w:asciiTheme="majorHAnsi" w:hAnsiTheme="majorHAnsi"/>
         </w:rPr>
         <w:t>Quais são os pares distrito-</w:t>
       </w:r>
+      <w:proofErr w:type="spellStart"/>
       <w:r>
         <w:rPr>
           <w:rFonts w:asciiTheme="majorHAnsi" w:hAnsiTheme="majorHAnsi"/>
           <w:u w:val="single"/>
         </w:rPr>
-        <w:t>fundamentação</w:t>
-      </w:r>
-      <w:r>
-        <w:rPr>
-          <w:rFonts w:asciiTheme="majorHAnsi" w:hAnsiTheme="majorHAnsi"/>
-        </w:rPr>
-        <w:t xml:space="preserve"> tais que no distrito exista pelo menos um município com fundamentação do artigo de </w:t>
+        <w:t>p</w:t>
       </w:r>
       <w:r>
         <w:rPr>
           <w:rFonts w:asciiTheme="majorHAnsi" w:hAnsiTheme="majorHAnsi"/>
           <w:u w:val="single"/>
         </w:rPr>
-        <w:t>número</w:t>
-      </w:r>
-      <w:r>
-        <w:rPr>
-          <w:rFonts w:asciiTheme="majorHAnsi" w:hAnsiTheme="majorHAnsi"/>
-        </w:rPr>
-        <w:t xml:space="preserve"> 259?</w:t>
+        <w:t>rocedimento</w:t>
+      </w:r>
+      <w:r>
+        <w:rPr>
+          <w:rFonts w:asciiTheme="majorHAnsi" w:hAnsiTheme="majorHAnsi"/>
+          <w:u w:val="single"/>
+        </w:rPr>
+        <w:t>c</w:t>
+      </w:r>
+      <w:r>
+        <w:rPr>
+          <w:rFonts w:asciiTheme="majorHAnsi" w:hAnsiTheme="majorHAnsi"/>
+          <w:u w:val="single"/>
+        </w:rPr>
+        <w:t>entralizados</w:t>
+      </w:r>
+      <w:proofErr w:type="spellEnd"/>
+      <w:r>
+        <w:rPr>
+          <w:rFonts w:asciiTheme="majorHAnsi" w:hAnsiTheme="majorHAnsi"/>
+        </w:rPr>
+        <w:t xml:space="preserve"> tais que no distrito </w:t>
+      </w:r>
+      <w:r>
+        <w:rPr>
+          <w:rFonts w:asciiTheme="majorHAnsi" w:hAnsiTheme="majorHAnsi"/>
+        </w:rPr>
+        <w:t>não exista nenhum</w:t>
+      </w:r>
+      <w:r>
+        <w:rPr>
+          <w:rFonts w:asciiTheme="majorHAnsi" w:hAnsiTheme="majorHAnsi"/>
+        </w:rPr>
+        <w:t xml:space="preserve"> um município com </w:t>
+      </w:r>
+      <w:proofErr w:type="spellStart"/>
+      <w:r>
+        <w:rPr>
+          <w:rFonts w:asciiTheme="majorHAnsi" w:hAnsiTheme="majorHAnsi"/>
+        </w:rPr>
+        <w:t>pro</w:t>
+      </w:r>
+      <w:r>
+        <w:rPr>
+          <w:rFonts w:asciiTheme="majorHAnsi" w:hAnsiTheme="majorHAnsi"/>
+        </w:rPr>
+        <w:t>cedimentocentralizado</w:t>
+      </w:r>
+      <w:proofErr w:type="spellEnd"/>
+      <w:r>
+        <w:rPr>
+          <w:rFonts w:asciiTheme="majorHAnsi" w:hAnsiTheme="majorHAnsi"/>
+        </w:rPr>
+        <w:t xml:space="preserve"> </w:t>
+      </w:r>
+      <w:r>
+        <w:rPr>
+          <w:rFonts w:asciiTheme="majorHAnsi" w:hAnsiTheme="majorHAnsi"/>
+        </w:rPr>
+        <w:t>com</w:t>
+      </w:r>
+      <w:r>
+        <w:rPr>
+          <w:rFonts w:asciiTheme="majorHAnsi" w:hAnsiTheme="majorHAnsi"/>
+        </w:rPr>
+        <w:t xml:space="preserve"> ‘Sim’.</w:t>
       </w:r>
     </w:p>
     <w:p>
@@ -646,11 +721,25 @@
           <w:rFonts w:asciiTheme="majorHAnsi" w:hAnsiTheme="majorHAnsi"/>
         </w:rPr>
       </w:pPr>
-      <w:r>
-        <w:rPr>
-          <w:rFonts w:asciiTheme="majorHAnsi" w:hAnsiTheme="majorHAnsi"/>
-        </w:rPr>
-        <w:t xml:space="preserve">Quais distritos não possuem contratos cujo valor contratual seja superior a 1.000.000 </w:t>
+      <w:bookmarkStart w:id="2" w:name="_Hlk184649969"/>
+      <w:bookmarkEnd w:id="1"/>
+      <w:r>
+        <w:rPr>
+          <w:rFonts w:asciiTheme="majorHAnsi" w:hAnsiTheme="majorHAnsi"/>
+        </w:rPr>
+        <w:t xml:space="preserve">Quais </w:t>
+      </w:r>
+      <w:r>
+        <w:rPr>
+          <w:rFonts w:asciiTheme="majorHAnsi" w:hAnsiTheme="majorHAnsi"/>
+        </w:rPr>
+        <w:t>municípios</w:t>
+      </w:r>
+      <w:r>
+        <w:rPr>
+          <w:rFonts w:asciiTheme="majorHAnsi" w:hAnsiTheme="majorHAnsi"/>
+        </w:rPr>
+        <w:t xml:space="preserve"> não possuem contratos cujo valor contratual seja superior a 1.000.000 </w:t>
       </w:r>
       <w:r>
         <w:rPr>
@@ -665,7 +754,14 @@
         </w:rPr>
         <w:t>?</w:t>
       </w:r>
+      <w:r>
+        <w:rPr>
+          <w:rFonts w:asciiTheme="majorHAnsi" w:hAnsiTheme="majorHAnsi"/>
+        </w:rPr>
+        <w:t xml:space="preserve"> E para cada um desses municípios mostre o contrato de maior valor. </w:t>
+      </w:r>
     </w:p>
+    <w:bookmarkEnd w:id="2"/>
     <w:p/>
     <w:sectPr>
       <w:pgSz w:w="11906" w:h="16838"/>
@@ -1536,15 +1632,6 @@
   </w:num>
   <w:num w:numId="9" w16cid:durableId="1240408009">
     <w:abstractNumId w:val="2"/>
-    <w:lvlOverride w:ilvl="0"/>
-    <w:lvlOverride w:ilvl="1"/>
-    <w:lvlOverride w:ilvl="2"/>
-    <w:lvlOverride w:ilvl="3"/>
-    <w:lvlOverride w:ilvl="4"/>
-    <w:lvlOverride w:ilvl="5"/>
-    <w:lvlOverride w:ilvl="6"/>
-    <w:lvlOverride w:ilvl="7"/>
-    <w:lvlOverride w:ilvl="8"/>
   </w:num>
   <w:num w:numId="10" w16cid:durableId="832574367">
     <w:abstractNumId w:val="6"/>
@@ -2155,6 +2242,7 @@
   <w:style w:type="character" w:default="1" w:styleId="Fontepargpadro">
     <w:name w:val="Default Paragraph Font"/>
     <w:uiPriority w:val="1"/>
+    <w:semiHidden/>
     <w:unhideWhenUsed/>
   </w:style>
   <w:style w:type="table" w:default="1" w:styleId="Tabelanormal">

</xml_diff>